<commit_message>
Update test plan and report documents
</commit_message>
<xml_diff>
--- a/Testplan.docx
+++ b/Testplan.docx
@@ -235,7 +235,7 @@
           <w:szCs w:val="24"/>
           <w:lang w:val="nl-NL"/>
         </w:rPr>
-        <w:t>Thomas Tadesse</w:t>
+        <w:t>F. Nimród Lobozár</w:t>
       </w:r>
       <w:r>
         <w:rPr>
@@ -300,16 +300,15 @@
           <w:szCs w:val="24"/>
           <w:lang w:val="nl-NL"/>
         </w:rPr>
-        <w:t xml:space="preserve">Naam </w:t>
-      </w:r>
-      <w:proofErr w:type="gramStart"/>
+        <w:t>Naam ontwikkelaar:</w:t>
+      </w:r>
       <w:r>
         <w:rPr>
           <w:sz w:val="24"/>
           <w:szCs w:val="24"/>
           <w:lang w:val="nl-NL"/>
         </w:rPr>
-        <w:t>ontwikkelaar:</w:t>
+        <w:t xml:space="preserve">  </w:t>
       </w:r>
       <w:r>
         <w:rPr>
@@ -317,24 +316,7 @@
           <w:szCs w:val="24"/>
           <w:lang w:val="nl-NL"/>
         </w:rPr>
-        <w:t xml:space="preserve">  </w:t>
-      </w:r>
-      <w:r>
-        <w:rPr>
-          <w:sz w:val="24"/>
-          <w:szCs w:val="24"/>
-          <w:lang w:val="nl-NL"/>
-        </w:rPr>
-        <w:t>Thomas</w:t>
-      </w:r>
-      <w:proofErr w:type="gramEnd"/>
-      <w:r>
-        <w:rPr>
-          <w:sz w:val="24"/>
-          <w:szCs w:val="24"/>
-          <w:lang w:val="nl-NL"/>
-        </w:rPr>
-        <w:t xml:space="preserve"> Tadesse</w:t>
+        <w:t>F. Nimród Lobozár</w:t>
       </w:r>
     </w:p>
     <w:p>
@@ -560,7 +542,7 @@
           </w:tcPr>
           <w:p>
             <w:r>
-              <w:t>Thomas Tadesse</w:t>
+              <w:t>F. Nimród Lobozár</w:t>
             </w:r>
           </w:p>
         </w:tc>
@@ -2236,19 +2218,11 @@
           <w:lang w:val="nl-NL"/>
         </w:rPr>
       </w:pPr>
-      <w:proofErr w:type="gramStart"/>
-      <w:r>
-        <w:rPr>
-          <w:lang w:val="nl-NL"/>
-        </w:rPr>
-        <w:t>Indien</w:t>
-      </w:r>
-      <w:proofErr w:type="gramEnd"/>
-      <w:r>
-        <w:rPr>
-          <w:lang w:val="nl-NL"/>
-        </w:rPr>
-        <w:t xml:space="preserve"> een</w:t>
+      <w:r>
+        <w:rPr>
+          <w:lang w:val="nl-NL"/>
+        </w:rPr>
+        <w:t>Indien een</w:t>
       </w:r>
       <w:r>
         <w:rPr>
@@ -2746,7 +2720,6 @@
           <w:color w:val="201F1E"/>
           <w:sz w:val="22"/>
           <w:szCs w:val="22"/>
-          <w:lang w:val="en-US"/>
         </w:rPr>
         <w:t xml:space="preserve">alle </w:t>
       </w:r>
@@ -2757,7 +2730,6 @@
           <w:color w:val="201F1E"/>
           <w:sz w:val="22"/>
           <w:szCs w:val="22"/>
-          <w:lang w:val="en-US"/>
         </w:rPr>
         <w:t>leveranciergegevens</w:t>
       </w:r>
@@ -2768,44 +2740,9 @@
           <w:color w:val="201F1E"/>
           <w:sz w:val="22"/>
           <w:szCs w:val="22"/>
-          <w:lang w:val="en-US"/>
-        </w:rPr>
-        <w:t xml:space="preserve"> up-to-date </w:t>
-      </w:r>
-      <w:proofErr w:type="spellStart"/>
-      <w:r>
-        <w:rPr>
-          <w:rFonts w:ascii="Calibri" w:hAnsi="Calibri" w:cs="Calibri"/>
-          <w:color w:val="201F1E"/>
-          <w:sz w:val="22"/>
-          <w:szCs w:val="22"/>
-          <w:lang w:val="en-US"/>
-        </w:rPr>
-        <w:t>kan</w:t>
-      </w:r>
-      <w:proofErr w:type="spellEnd"/>
-      <w:r>
-        <w:rPr>
-          <w:rFonts w:ascii="Calibri" w:hAnsi="Calibri" w:cs="Calibri"/>
-          <w:color w:val="201F1E"/>
-          <w:sz w:val="22"/>
-          <w:szCs w:val="22"/>
-          <w:lang w:val="en-US"/>
-        </w:rPr>
-        <w:t xml:space="preserve"> </w:t>
-      </w:r>
-      <w:proofErr w:type="spellStart"/>
-      <w:r>
-        <w:rPr>
-          <w:rFonts w:ascii="Calibri" w:hAnsi="Calibri" w:cs="Calibri"/>
-          <w:color w:val="201F1E"/>
-          <w:sz w:val="22"/>
-          <w:szCs w:val="22"/>
-          <w:lang w:val="en-US"/>
-        </w:rPr>
-        <w:t>houden</w:t>
-      </w:r>
-      <w:proofErr w:type="spellEnd"/>
+        </w:rPr>
+        <w:t xml:space="preserve"> up-to-date kan houden</w:t>
+      </w:r>
     </w:p>
     <w:p>
       <w:pPr>
@@ -2855,7 +2792,7 @@
         <w:rPr>
           <w:rFonts w:ascii="Calibri" w:eastAsia="Times New Roman" w:hAnsi="Calibri" w:cs="Calibri"/>
           <w:color w:val="201F1E"/>
-          <w:lang w:eastAsia="nl-NL"/>
+          <w:lang w:val="nl-NL" w:eastAsia="nl-NL"/>
         </w:rPr>
       </w:pPr>
       <w:r>
@@ -2866,77 +2803,31 @@
         </w:rPr>
         <w:t xml:space="preserve">Scenario_01: </w:t>
       </w:r>
+      <w:r>
+        <w:rPr>
+          <w:rFonts w:ascii="Calibri" w:eastAsia="Times New Roman" w:hAnsi="Calibri" w:cs="Calibri"/>
+          <w:color w:val="201F1E"/>
+          <w:lang w:val="nl-NL" w:eastAsia="nl-NL"/>
+        </w:rPr>
+        <w:t xml:space="preserve">Ik kan </w:t>
+      </w:r>
       <w:proofErr w:type="spellStart"/>
       <w:r>
         <w:rPr>
           <w:rFonts w:ascii="Calibri" w:eastAsia="Times New Roman" w:hAnsi="Calibri" w:cs="Calibri"/>
           <w:color w:val="201F1E"/>
-          <w:lang w:eastAsia="nl-NL"/>
-        </w:rPr>
-        <w:t>Ik</w:t>
+          <w:lang w:val="nl-NL" w:eastAsia="nl-NL"/>
+        </w:rPr>
+        <w:t>leveranciergegevens</w:t>
       </w:r>
       <w:proofErr w:type="spellEnd"/>
       <w:r>
         <w:rPr>
           <w:rFonts w:ascii="Calibri" w:eastAsia="Times New Roman" w:hAnsi="Calibri" w:cs="Calibri"/>
           <w:color w:val="201F1E"/>
-          <w:lang w:eastAsia="nl-NL"/>
-        </w:rPr>
-        <w:t xml:space="preserve"> </w:t>
-      </w:r>
-      <w:proofErr w:type="spellStart"/>
-      <w:r>
-        <w:rPr>
-          <w:rFonts w:ascii="Calibri" w:eastAsia="Times New Roman" w:hAnsi="Calibri" w:cs="Calibri"/>
-          <w:color w:val="201F1E"/>
-          <w:lang w:eastAsia="nl-NL"/>
-        </w:rPr>
-        <w:t>kan</w:t>
-      </w:r>
-      <w:proofErr w:type="spellEnd"/>
-      <w:r>
-        <w:rPr>
-          <w:rFonts w:ascii="Calibri" w:eastAsia="Times New Roman" w:hAnsi="Calibri" w:cs="Calibri"/>
-          <w:color w:val="201F1E"/>
-          <w:lang w:eastAsia="nl-NL"/>
-        </w:rPr>
-        <w:t xml:space="preserve"> </w:t>
-      </w:r>
-      <w:proofErr w:type="spellStart"/>
-      <w:r>
-        <w:rPr>
-          <w:rFonts w:ascii="Calibri" w:eastAsia="Times New Roman" w:hAnsi="Calibri" w:cs="Calibri"/>
-          <w:color w:val="201F1E"/>
-          <w:lang w:eastAsia="nl-NL"/>
-        </w:rPr>
-        <w:t>leveranciergegevens</w:t>
-      </w:r>
-      <w:proofErr w:type="spellEnd"/>
-      <w:r>
-        <w:rPr>
-          <w:rFonts w:ascii="Calibri" w:eastAsia="Times New Roman" w:hAnsi="Calibri" w:cs="Calibri"/>
-          <w:color w:val="201F1E"/>
-          <w:lang w:eastAsia="nl-NL"/>
-        </w:rPr>
-        <w:t xml:space="preserve"> </w:t>
-      </w:r>
-      <w:proofErr w:type="spellStart"/>
-      <w:r>
-        <w:rPr>
-          <w:rFonts w:ascii="Calibri" w:eastAsia="Times New Roman" w:hAnsi="Calibri" w:cs="Calibri"/>
-          <w:color w:val="201F1E"/>
-          <w:lang w:eastAsia="nl-NL"/>
-        </w:rPr>
-        <w:t>wijzigen</w:t>
-      </w:r>
-      <w:proofErr w:type="spellEnd"/>
-      <w:r>
-        <w:rPr>
-          <w:rFonts w:ascii="Calibri" w:eastAsia="Times New Roman" w:hAnsi="Calibri" w:cs="Calibri"/>
-          <w:color w:val="201F1E"/>
-          <w:lang w:eastAsia="nl-NL"/>
-        </w:rPr>
-        <w:t>.</w:t>
+          <w:lang w:val="nl-NL" w:eastAsia="nl-NL"/>
+        </w:rPr>
+        <w:t xml:space="preserve"> wijzigen.</w:t>
       </w:r>
     </w:p>
     <w:p>
@@ -2984,99 +2875,9 @@
         <w:rPr>
           <w:rFonts w:ascii="Calibri" w:eastAsia="Times New Roman" w:hAnsi="Calibri" w:cs="Calibri"/>
           <w:color w:val="201F1E"/>
-          <w:lang w:eastAsia="nl-NL"/>
-        </w:rPr>
-        <w:t xml:space="preserve">k ben met </w:t>
-      </w:r>
-      <w:proofErr w:type="spellStart"/>
-      <w:r>
-        <w:rPr>
-          <w:rFonts w:ascii="Calibri" w:eastAsia="Times New Roman" w:hAnsi="Calibri" w:cs="Calibri"/>
-          <w:color w:val="201F1E"/>
-          <w:lang w:eastAsia="nl-NL"/>
-        </w:rPr>
-        <w:t>mijn</w:t>
-      </w:r>
-      <w:proofErr w:type="spellEnd"/>
-      <w:r>
-        <w:rPr>
-          <w:rFonts w:ascii="Calibri" w:eastAsia="Times New Roman" w:hAnsi="Calibri" w:cs="Calibri"/>
-          <w:color w:val="201F1E"/>
-          <w:lang w:eastAsia="nl-NL"/>
-        </w:rPr>
-        <w:t xml:space="preserve"> </w:t>
-      </w:r>
-      <w:proofErr w:type="spellStart"/>
-      <w:r>
-        <w:rPr>
-          <w:rFonts w:ascii="Calibri" w:eastAsia="Times New Roman" w:hAnsi="Calibri" w:cs="Calibri"/>
-          <w:color w:val="201F1E"/>
-          <w:lang w:eastAsia="nl-NL"/>
-        </w:rPr>
-        <w:t>accountgegevens</w:t>
-      </w:r>
-      <w:proofErr w:type="spellEnd"/>
-      <w:r>
-        <w:rPr>
-          <w:rFonts w:ascii="Calibri" w:eastAsia="Times New Roman" w:hAnsi="Calibri" w:cs="Calibri"/>
-          <w:color w:val="201F1E"/>
-          <w:lang w:eastAsia="nl-NL"/>
-        </w:rPr>
-        <w:t xml:space="preserve"> </w:t>
-      </w:r>
-      <w:proofErr w:type="spellStart"/>
-      <w:r>
-        <w:rPr>
-          <w:rFonts w:ascii="Calibri" w:eastAsia="Times New Roman" w:hAnsi="Calibri" w:cs="Calibri"/>
-          <w:color w:val="201F1E"/>
-          <w:lang w:eastAsia="nl-NL"/>
-        </w:rPr>
-        <w:t>ingelogd</w:t>
-      </w:r>
-      <w:proofErr w:type="spellEnd"/>
-      <w:r>
-        <w:rPr>
-          <w:rFonts w:ascii="Calibri" w:eastAsia="Times New Roman" w:hAnsi="Calibri" w:cs="Calibri"/>
-          <w:color w:val="201F1E"/>
-          <w:lang w:eastAsia="nl-NL"/>
-        </w:rPr>
-        <w:t xml:space="preserve"> in de </w:t>
-      </w:r>
-      <w:proofErr w:type="spellStart"/>
-      <w:r>
-        <w:rPr>
-          <w:rFonts w:ascii="Calibri" w:eastAsia="Times New Roman" w:hAnsi="Calibri" w:cs="Calibri"/>
-          <w:color w:val="201F1E"/>
-          <w:lang w:eastAsia="nl-NL"/>
-        </w:rPr>
-        <w:t>webapplicatie</w:t>
-      </w:r>
-      <w:proofErr w:type="spellEnd"/>
-      <w:r>
-        <w:rPr>
-          <w:rFonts w:ascii="Calibri" w:eastAsia="Times New Roman" w:hAnsi="Calibri" w:cs="Calibri"/>
-          <w:color w:val="201F1E"/>
-          <w:lang w:eastAsia="nl-NL"/>
-        </w:rPr>
-        <w:t xml:space="preserve"> van het </w:t>
-      </w:r>
-      <w:proofErr w:type="spellStart"/>
-      <w:r>
-        <w:rPr>
-          <w:rFonts w:ascii="Calibri" w:eastAsia="Times New Roman" w:hAnsi="Calibri" w:cs="Calibri"/>
-          <w:color w:val="201F1E"/>
-          <w:lang w:eastAsia="nl-NL"/>
-        </w:rPr>
-        <w:t>bedrijf</w:t>
-      </w:r>
-      <w:proofErr w:type="spellEnd"/>
-      <w:r>
-        <w:rPr>
-          <w:rFonts w:ascii="Calibri" w:eastAsia="Times New Roman" w:hAnsi="Calibri" w:cs="Calibri"/>
-          <w:color w:val="201F1E"/>
-          <w:lang w:eastAsia="nl-NL"/>
-        </w:rPr>
-        <w:t xml:space="preserve"> Jamin</w:t>
+          <w:lang w:val="nl-NL" w:eastAsia="nl-NL"/>
+        </w:rPr>
+        <w:t>k ben met mijn accountgegevens ingelogd in de webapplicatie van het bedrijf Jamin</w:t>
       </w:r>
     </w:p>
     <w:p>
@@ -3101,77 +2902,13 @@
         </w:rPr>
         <w:t xml:space="preserve">En: </w:t>
       </w:r>
-      <w:proofErr w:type="spellStart"/>
-      <w:r>
-        <w:rPr>
-          <w:rFonts w:ascii="Calibri" w:eastAsia="Times New Roman" w:hAnsi="Calibri" w:cs="Calibri"/>
-          <w:color w:val="201F1E"/>
-          <w:lang w:eastAsia="nl-NL"/>
-        </w:rPr>
-        <w:t>ik</w:t>
-      </w:r>
-      <w:proofErr w:type="spellEnd"/>
-      <w:r>
-        <w:rPr>
-          <w:rFonts w:ascii="Calibri" w:eastAsia="Times New Roman" w:hAnsi="Calibri" w:cs="Calibri"/>
-          <w:color w:val="201F1E"/>
-          <w:lang w:eastAsia="nl-NL"/>
-        </w:rPr>
-        <w:t xml:space="preserve"> </w:t>
-      </w:r>
-      <w:proofErr w:type="spellStart"/>
-      <w:r>
-        <w:rPr>
-          <w:rFonts w:ascii="Calibri" w:eastAsia="Times New Roman" w:hAnsi="Calibri" w:cs="Calibri"/>
-          <w:color w:val="201F1E"/>
-          <w:lang w:eastAsia="nl-NL"/>
-        </w:rPr>
-        <w:t>klik</w:t>
-      </w:r>
-      <w:proofErr w:type="spellEnd"/>
-      <w:r>
-        <w:rPr>
-          <w:rFonts w:ascii="Calibri" w:eastAsia="Times New Roman" w:hAnsi="Calibri" w:cs="Calibri"/>
-          <w:color w:val="201F1E"/>
-          <w:lang w:eastAsia="nl-NL"/>
-        </w:rPr>
-        <w:t xml:space="preserve"> op de link </w:t>
-      </w:r>
-      <w:proofErr w:type="spellStart"/>
-      <w:r>
-        <w:rPr>
-          <w:rFonts w:ascii="Calibri" w:eastAsia="Times New Roman" w:hAnsi="Calibri" w:cs="Calibri"/>
-          <w:color w:val="201F1E"/>
-          <w:lang w:eastAsia="nl-NL"/>
-        </w:rPr>
-        <w:t>Wijzigen</w:t>
-      </w:r>
-      <w:proofErr w:type="spellEnd"/>
-      <w:r>
-        <w:rPr>
-          <w:rFonts w:ascii="Calibri" w:eastAsia="Times New Roman" w:hAnsi="Calibri" w:cs="Calibri"/>
-          <w:color w:val="201F1E"/>
-          <w:lang w:eastAsia="nl-NL"/>
-        </w:rPr>
-        <w:t xml:space="preserve"> </w:t>
-      </w:r>
-      <w:proofErr w:type="spellStart"/>
-      <w:r>
-        <w:rPr>
-          <w:rFonts w:ascii="Calibri" w:eastAsia="Times New Roman" w:hAnsi="Calibri" w:cs="Calibri"/>
-          <w:color w:val="201F1E"/>
-          <w:lang w:eastAsia="nl-NL"/>
-        </w:rPr>
-        <w:t>Leveranciers</w:t>
-      </w:r>
-      <w:proofErr w:type="spellEnd"/>
-      <w:r>
-        <w:rPr>
-          <w:rFonts w:ascii="Calibri" w:eastAsia="Times New Roman" w:hAnsi="Calibri" w:cs="Calibri"/>
-          <w:color w:val="201F1E"/>
-          <w:lang w:eastAsia="nl-NL"/>
-        </w:rPr>
-        <w:t xml:space="preserve"> op de homepage </w:t>
+      <w:r>
+        <w:rPr>
+          <w:rFonts w:ascii="Calibri" w:eastAsia="Times New Roman" w:hAnsi="Calibri" w:cs="Calibri"/>
+          <w:color w:val="201F1E"/>
+          <w:lang w:val="nl-NL" w:eastAsia="nl-NL"/>
+        </w:rPr>
+        <w:t xml:space="preserve">ik klik op de link Wijzigen Leveranciers op de homepage </w:t>
       </w:r>
     </w:p>
     <w:p>
@@ -3192,190 +2929,10 @@
         <w:rPr>
           <w:rFonts w:ascii="Calibri" w:eastAsia="Times New Roman" w:hAnsi="Calibri" w:cs="Calibri"/>
           <w:color w:val="201F1E"/>
-          <w:lang w:eastAsia="nl-NL"/>
-        </w:rPr>
-        <w:t>En</w:t>
-      </w:r>
-      <w:r>
-        <w:rPr>
-          <w:rFonts w:ascii="Calibri" w:eastAsia="Times New Roman" w:hAnsi="Calibri" w:cs="Calibri"/>
-          <w:color w:val="201F1E"/>
-          <w:lang w:eastAsia="nl-NL"/>
-        </w:rPr>
-        <w:t xml:space="preserve">: </w:t>
-      </w:r>
-      <w:proofErr w:type="spellStart"/>
-      <w:r>
-        <w:rPr>
-          <w:rFonts w:ascii="Calibri" w:eastAsia="Times New Roman" w:hAnsi="Calibri" w:cs="Calibri"/>
-          <w:color w:val="201F1E"/>
-          <w:lang w:eastAsia="nl-NL"/>
-        </w:rPr>
-        <w:t>ik</w:t>
-      </w:r>
-      <w:proofErr w:type="spellEnd"/>
-      <w:r>
-        <w:rPr>
-          <w:rFonts w:ascii="Calibri" w:eastAsia="Times New Roman" w:hAnsi="Calibri" w:cs="Calibri"/>
-          <w:color w:val="201F1E"/>
-          <w:lang w:eastAsia="nl-NL"/>
-        </w:rPr>
-        <w:t xml:space="preserve"> </w:t>
-      </w:r>
-      <w:proofErr w:type="spellStart"/>
-      <w:r>
-        <w:rPr>
-          <w:rFonts w:ascii="Calibri" w:eastAsia="Times New Roman" w:hAnsi="Calibri" w:cs="Calibri"/>
-          <w:color w:val="201F1E"/>
-          <w:lang w:eastAsia="nl-NL"/>
-        </w:rPr>
-        <w:t>kom</w:t>
-      </w:r>
-      <w:proofErr w:type="spellEnd"/>
-      <w:r>
-        <w:rPr>
-          <w:rFonts w:ascii="Calibri" w:eastAsia="Times New Roman" w:hAnsi="Calibri" w:cs="Calibri"/>
-          <w:color w:val="201F1E"/>
-          <w:lang w:eastAsia="nl-NL"/>
-        </w:rPr>
-        <w:t xml:space="preserve"> op het scherm </w:t>
-      </w:r>
-      <w:proofErr w:type="spellStart"/>
-      <w:r>
-        <w:rPr>
-          <w:rFonts w:ascii="Calibri" w:eastAsia="Times New Roman" w:hAnsi="Calibri" w:cs="Calibri"/>
-          <w:color w:val="201F1E"/>
-          <w:lang w:eastAsia="nl-NL"/>
-        </w:rPr>
-        <w:t>Overzicht</w:t>
-      </w:r>
-      <w:proofErr w:type="spellEnd"/>
-      <w:r>
-        <w:rPr>
-          <w:rFonts w:ascii="Calibri" w:eastAsia="Times New Roman" w:hAnsi="Calibri" w:cs="Calibri"/>
-          <w:color w:val="201F1E"/>
-          <w:lang w:eastAsia="nl-NL"/>
-        </w:rPr>
-        <w:t xml:space="preserve"> </w:t>
-      </w:r>
-      <w:proofErr w:type="spellStart"/>
-      <w:r>
-        <w:rPr>
-          <w:rFonts w:ascii="Calibri" w:eastAsia="Times New Roman" w:hAnsi="Calibri" w:cs="Calibri"/>
-          <w:color w:val="201F1E"/>
-          <w:lang w:eastAsia="nl-NL"/>
-        </w:rPr>
-        <w:t>leveranciers</w:t>
-      </w:r>
-      <w:proofErr w:type="spellEnd"/>
-      <w:r>
-        <w:rPr>
-          <w:rFonts w:ascii="Calibri" w:eastAsia="Times New Roman" w:hAnsi="Calibri" w:cs="Calibri"/>
-          <w:color w:val="201F1E"/>
-          <w:lang w:eastAsia="nl-NL"/>
-        </w:rPr>
-        <w:t xml:space="preserve"> </w:t>
-      </w:r>
-      <w:proofErr w:type="spellStart"/>
-      <w:r>
-        <w:rPr>
-          <w:rFonts w:ascii="Calibri" w:eastAsia="Times New Roman" w:hAnsi="Calibri" w:cs="Calibri"/>
-          <w:color w:val="201F1E"/>
-          <w:lang w:eastAsia="nl-NL"/>
-        </w:rPr>
-        <w:t>waar</w:t>
-      </w:r>
-      <w:proofErr w:type="spellEnd"/>
-      <w:r>
-        <w:rPr>
-          <w:rFonts w:ascii="Calibri" w:eastAsia="Times New Roman" w:hAnsi="Calibri" w:cs="Calibri"/>
-          <w:color w:val="201F1E"/>
-          <w:lang w:eastAsia="nl-NL"/>
-        </w:rPr>
-        <w:t xml:space="preserve"> alle </w:t>
-      </w:r>
-      <w:proofErr w:type="spellStart"/>
-      <w:r>
-        <w:rPr>
-          <w:rFonts w:ascii="Calibri" w:eastAsia="Times New Roman" w:hAnsi="Calibri" w:cs="Calibri"/>
-          <w:color w:val="201F1E"/>
-          <w:lang w:eastAsia="nl-NL"/>
-        </w:rPr>
-        <w:t>verschillende</w:t>
-      </w:r>
-      <w:proofErr w:type="spellEnd"/>
-      <w:r>
-        <w:rPr>
-          <w:rFonts w:ascii="Calibri" w:eastAsia="Times New Roman" w:hAnsi="Calibri" w:cs="Calibri"/>
-          <w:color w:val="201F1E"/>
-          <w:lang w:eastAsia="nl-NL"/>
-        </w:rPr>
-        <w:t xml:space="preserve"> </w:t>
-      </w:r>
-      <w:proofErr w:type="spellStart"/>
-      <w:r>
-        <w:rPr>
-          <w:rFonts w:ascii="Calibri" w:eastAsia="Times New Roman" w:hAnsi="Calibri" w:cs="Calibri"/>
-          <w:color w:val="201F1E"/>
-          <w:lang w:eastAsia="nl-NL"/>
-        </w:rPr>
-        <w:t>leveranciers</w:t>
-      </w:r>
-      <w:proofErr w:type="spellEnd"/>
-      <w:r>
-        <w:rPr>
-          <w:rFonts w:ascii="Calibri" w:eastAsia="Times New Roman" w:hAnsi="Calibri" w:cs="Calibri"/>
-          <w:color w:val="201F1E"/>
-          <w:lang w:eastAsia="nl-NL"/>
-        </w:rPr>
-        <w:t xml:space="preserve"> </w:t>
-      </w:r>
-      <w:proofErr w:type="spellStart"/>
-      <w:r>
-        <w:rPr>
-          <w:rFonts w:ascii="Calibri" w:eastAsia="Times New Roman" w:hAnsi="Calibri" w:cs="Calibri"/>
-          <w:color w:val="201F1E"/>
-          <w:lang w:eastAsia="nl-NL"/>
-        </w:rPr>
-        <w:t>te</w:t>
-      </w:r>
-      <w:proofErr w:type="spellEnd"/>
-      <w:r>
-        <w:rPr>
-          <w:rFonts w:ascii="Calibri" w:eastAsia="Times New Roman" w:hAnsi="Calibri" w:cs="Calibri"/>
-          <w:color w:val="201F1E"/>
-          <w:lang w:eastAsia="nl-NL"/>
-        </w:rPr>
-        <w:t xml:space="preserve"> </w:t>
-      </w:r>
-      <w:proofErr w:type="spellStart"/>
-      <w:r>
-        <w:rPr>
-          <w:rFonts w:ascii="Calibri" w:eastAsia="Times New Roman" w:hAnsi="Calibri" w:cs="Calibri"/>
-          <w:color w:val="201F1E"/>
-          <w:lang w:eastAsia="nl-NL"/>
-        </w:rPr>
-        <w:t>zien</w:t>
-      </w:r>
-      <w:proofErr w:type="spellEnd"/>
-      <w:r>
-        <w:rPr>
-          <w:rFonts w:ascii="Calibri" w:eastAsia="Times New Roman" w:hAnsi="Calibri" w:cs="Calibri"/>
-          <w:color w:val="201F1E"/>
-          <w:lang w:eastAsia="nl-NL"/>
-        </w:rPr>
-        <w:t xml:space="preserve"> </w:t>
-      </w:r>
-      <w:proofErr w:type="spellStart"/>
-      <w:r>
-        <w:rPr>
-          <w:rFonts w:ascii="Calibri" w:eastAsia="Times New Roman" w:hAnsi="Calibri" w:cs="Calibri"/>
-          <w:color w:val="201F1E"/>
-          <w:lang w:eastAsia="nl-NL"/>
-        </w:rPr>
-        <w:t>zijn</w:t>
-      </w:r>
-      <w:proofErr w:type="spellEnd"/>
+          <w:lang w:val="nl-NL" w:eastAsia="nl-NL"/>
+        </w:rPr>
+        <w:t>En: ik kom op het scherm Overzicht leveranciers waar alle verschillende leveranciers te zien zijn</w:t>
+      </w:r>
     </w:p>
     <w:p>
       <w:pPr>
@@ -3395,89 +2952,27 @@
         <w:rPr>
           <w:rFonts w:ascii="Calibri" w:eastAsia="Times New Roman" w:hAnsi="Calibri" w:cs="Calibri"/>
           <w:color w:val="201F1E"/>
-          <w:lang w:eastAsia="nl-NL"/>
-        </w:rPr>
-        <w:t>En</w:t>
-      </w:r>
-      <w:r>
-        <w:rPr>
-          <w:rFonts w:ascii="Calibri" w:eastAsia="Times New Roman" w:hAnsi="Calibri" w:cs="Calibri"/>
-          <w:color w:val="201F1E"/>
-          <w:lang w:eastAsia="nl-NL"/>
-        </w:rPr>
-        <w:t xml:space="preserve">: er is server-side pagination </w:t>
+          <w:lang w:val="nl-NL" w:eastAsia="nl-NL"/>
+        </w:rPr>
+        <w:t xml:space="preserve">En: er is server-side </w:t>
       </w:r>
       <w:proofErr w:type="spellStart"/>
       <w:r>
         <w:rPr>
           <w:rFonts w:ascii="Calibri" w:eastAsia="Times New Roman" w:hAnsi="Calibri" w:cs="Calibri"/>
           <w:color w:val="201F1E"/>
-          <w:lang w:eastAsia="nl-NL"/>
-        </w:rPr>
-        <w:t>toegepast</w:t>
+          <w:lang w:val="nl-NL" w:eastAsia="nl-NL"/>
+        </w:rPr>
+        <w:t>pagination</w:t>
       </w:r>
       <w:proofErr w:type="spellEnd"/>
       <w:r>
         <w:rPr>
           <w:rFonts w:ascii="Calibri" w:eastAsia="Times New Roman" w:hAnsi="Calibri" w:cs="Calibri"/>
           <w:color w:val="201F1E"/>
-          <w:lang w:eastAsia="nl-NL"/>
-        </w:rPr>
-        <w:t xml:space="preserve"> met </w:t>
-      </w:r>
-      <w:proofErr w:type="spellStart"/>
-      <w:r>
-        <w:rPr>
-          <w:rFonts w:ascii="Calibri" w:eastAsia="Times New Roman" w:hAnsi="Calibri" w:cs="Calibri"/>
-          <w:color w:val="201F1E"/>
-          <w:lang w:eastAsia="nl-NL"/>
-        </w:rPr>
-        <w:t>een</w:t>
-      </w:r>
-      <w:proofErr w:type="spellEnd"/>
-      <w:r>
-        <w:rPr>
-          <w:rFonts w:ascii="Calibri" w:eastAsia="Times New Roman" w:hAnsi="Calibri" w:cs="Calibri"/>
-          <w:color w:val="201F1E"/>
-          <w:lang w:eastAsia="nl-NL"/>
-        </w:rPr>
-        <w:t xml:space="preserve"> </w:t>
-      </w:r>
-      <w:proofErr w:type="spellStart"/>
-      <w:r>
-        <w:rPr>
-          <w:rFonts w:ascii="Calibri" w:eastAsia="Times New Roman" w:hAnsi="Calibri" w:cs="Calibri"/>
-          <w:color w:val="201F1E"/>
-          <w:lang w:eastAsia="nl-NL"/>
-        </w:rPr>
-        <w:t>maximaal</w:t>
-      </w:r>
-      <w:proofErr w:type="spellEnd"/>
-      <w:r>
-        <w:rPr>
-          <w:rFonts w:ascii="Calibri" w:eastAsia="Times New Roman" w:hAnsi="Calibri" w:cs="Calibri"/>
-          <w:color w:val="201F1E"/>
-          <w:lang w:eastAsia="nl-NL"/>
-        </w:rPr>
-        <w:t xml:space="preserve"> </w:t>
-      </w:r>
-      <w:proofErr w:type="spellStart"/>
-      <w:r>
-        <w:rPr>
-          <w:rFonts w:ascii="Calibri" w:eastAsia="Times New Roman" w:hAnsi="Calibri" w:cs="Calibri"/>
-          <w:color w:val="201F1E"/>
-          <w:lang w:eastAsia="nl-NL"/>
-        </w:rPr>
-        <w:t>aantal</w:t>
-      </w:r>
-      <w:proofErr w:type="spellEnd"/>
-      <w:r>
-        <w:rPr>
-          <w:rFonts w:ascii="Calibri" w:eastAsia="Times New Roman" w:hAnsi="Calibri" w:cs="Calibri"/>
-          <w:color w:val="201F1E"/>
-          <w:lang w:eastAsia="nl-NL"/>
-        </w:rPr>
-        <w:t xml:space="preserve"> records van 4 </w:t>
+          <w:lang w:val="nl-NL" w:eastAsia="nl-NL"/>
+        </w:rPr>
+        <w:t xml:space="preserve"> toegepast met een maximaal aantal records van 4 </w:t>
       </w:r>
     </w:p>
     <w:p>
@@ -3498,125 +2993,27 @@
         <w:rPr>
           <w:rFonts w:ascii="Calibri" w:eastAsia="Times New Roman" w:hAnsi="Calibri" w:cs="Calibri"/>
           <w:color w:val="201F1E"/>
-          <w:lang w:eastAsia="nl-NL"/>
-        </w:rPr>
-        <w:t>En</w:t>
-      </w:r>
-      <w:r>
-        <w:rPr>
-          <w:rFonts w:ascii="Calibri" w:eastAsia="Times New Roman" w:hAnsi="Calibri" w:cs="Calibri"/>
-          <w:color w:val="201F1E"/>
-          <w:lang w:eastAsia="nl-NL"/>
-        </w:rPr>
-        <w:t xml:space="preserve">: </w:t>
+          <w:lang w:val="nl-NL" w:eastAsia="nl-NL"/>
+        </w:rPr>
+        <w:t xml:space="preserve">En: ik klik op het pen-icoon in de kolom Leverancier Details van de leverancier Astra </w:t>
       </w:r>
       <w:proofErr w:type="spellStart"/>
       <w:r>
         <w:rPr>
           <w:rFonts w:ascii="Calibri" w:eastAsia="Times New Roman" w:hAnsi="Calibri" w:cs="Calibri"/>
           <w:color w:val="201F1E"/>
-          <w:lang w:eastAsia="nl-NL"/>
-        </w:rPr>
-        <w:t>ik</w:t>
+          <w:lang w:val="nl-NL" w:eastAsia="nl-NL"/>
+        </w:rPr>
+        <w:t>Sweets</w:t>
       </w:r>
       <w:proofErr w:type="spellEnd"/>
       <w:r>
         <w:rPr>
           <w:rFonts w:ascii="Calibri" w:eastAsia="Times New Roman" w:hAnsi="Calibri" w:cs="Calibri"/>
           <w:color w:val="201F1E"/>
-          <w:lang w:eastAsia="nl-NL"/>
+          <w:lang w:val="nl-NL" w:eastAsia="nl-NL"/>
         </w:rPr>
         <w:t xml:space="preserve"> </w:t>
-      </w:r>
-      <w:proofErr w:type="spellStart"/>
-      <w:r>
-        <w:rPr>
-          <w:rFonts w:ascii="Calibri" w:eastAsia="Times New Roman" w:hAnsi="Calibri" w:cs="Calibri"/>
-          <w:color w:val="201F1E"/>
-          <w:lang w:eastAsia="nl-NL"/>
-        </w:rPr>
-        <w:t>klik</w:t>
-      </w:r>
-      <w:proofErr w:type="spellEnd"/>
-      <w:r>
-        <w:rPr>
-          <w:rFonts w:ascii="Calibri" w:eastAsia="Times New Roman" w:hAnsi="Calibri" w:cs="Calibri"/>
-          <w:color w:val="201F1E"/>
-          <w:lang w:eastAsia="nl-NL"/>
-        </w:rPr>
-        <w:t xml:space="preserve"> op het pen-</w:t>
-      </w:r>
-      <w:proofErr w:type="spellStart"/>
-      <w:r>
-        <w:rPr>
-          <w:rFonts w:ascii="Calibri" w:eastAsia="Times New Roman" w:hAnsi="Calibri" w:cs="Calibri"/>
-          <w:color w:val="201F1E"/>
-          <w:lang w:eastAsia="nl-NL"/>
-        </w:rPr>
-        <w:t>icoon</w:t>
-      </w:r>
-      <w:proofErr w:type="spellEnd"/>
-      <w:r>
-        <w:rPr>
-          <w:rFonts w:ascii="Calibri" w:eastAsia="Times New Roman" w:hAnsi="Calibri" w:cs="Calibri"/>
-          <w:color w:val="201F1E"/>
-          <w:lang w:eastAsia="nl-NL"/>
-        </w:rPr>
-        <w:t xml:space="preserve"> in de </w:t>
-      </w:r>
-      <w:proofErr w:type="spellStart"/>
-      <w:r>
-        <w:rPr>
-          <w:rFonts w:ascii="Calibri" w:eastAsia="Times New Roman" w:hAnsi="Calibri" w:cs="Calibri"/>
-          <w:color w:val="201F1E"/>
-          <w:lang w:eastAsia="nl-NL"/>
-        </w:rPr>
-        <w:t>kolom</w:t>
-      </w:r>
-      <w:proofErr w:type="spellEnd"/>
-      <w:r>
-        <w:rPr>
-          <w:rFonts w:ascii="Calibri" w:eastAsia="Times New Roman" w:hAnsi="Calibri" w:cs="Calibri"/>
-          <w:color w:val="201F1E"/>
-          <w:lang w:eastAsia="nl-NL"/>
-        </w:rPr>
-        <w:t xml:space="preserve"> </w:t>
-      </w:r>
-      <w:proofErr w:type="spellStart"/>
-      <w:r>
-        <w:rPr>
-          <w:rFonts w:ascii="Calibri" w:eastAsia="Times New Roman" w:hAnsi="Calibri" w:cs="Calibri"/>
-          <w:color w:val="201F1E"/>
-          <w:lang w:eastAsia="nl-NL"/>
-        </w:rPr>
-        <w:t>Leverancier</w:t>
-      </w:r>
-      <w:proofErr w:type="spellEnd"/>
-      <w:r>
-        <w:rPr>
-          <w:rFonts w:ascii="Calibri" w:eastAsia="Times New Roman" w:hAnsi="Calibri" w:cs="Calibri"/>
-          <w:color w:val="201F1E"/>
-          <w:lang w:eastAsia="nl-NL"/>
-        </w:rPr>
-        <w:t xml:space="preserve"> Details van de </w:t>
-      </w:r>
-      <w:proofErr w:type="spellStart"/>
-      <w:r>
-        <w:rPr>
-          <w:rFonts w:ascii="Calibri" w:eastAsia="Times New Roman" w:hAnsi="Calibri" w:cs="Calibri"/>
-          <w:color w:val="201F1E"/>
-          <w:lang w:eastAsia="nl-NL"/>
-        </w:rPr>
-        <w:t>leverancier</w:t>
-      </w:r>
-      <w:proofErr w:type="spellEnd"/>
-      <w:r>
-        <w:rPr>
-          <w:rFonts w:ascii="Calibri" w:eastAsia="Times New Roman" w:hAnsi="Calibri" w:cs="Calibri"/>
-          <w:color w:val="201F1E"/>
-          <w:lang w:eastAsia="nl-NL"/>
-        </w:rPr>
-        <w:t xml:space="preserve"> Astra Sweets </w:t>
       </w:r>
     </w:p>
     <w:p>
@@ -3637,108 +3034,20 @@
         <w:rPr>
           <w:rFonts w:ascii="Calibri" w:eastAsia="Times New Roman" w:hAnsi="Calibri" w:cs="Calibri"/>
           <w:color w:val="201F1E"/>
-          <w:lang w:eastAsia="nl-NL"/>
-        </w:rPr>
-        <w:t>En</w:t>
-      </w:r>
-      <w:r>
-        <w:rPr>
-          <w:rFonts w:ascii="Calibri" w:eastAsia="Times New Roman" w:hAnsi="Calibri" w:cs="Calibri"/>
-          <w:color w:val="201F1E"/>
-          <w:lang w:eastAsia="nl-NL"/>
-        </w:rPr>
-        <w:t xml:space="preserve">: </w:t>
+          <w:lang w:val="nl-NL" w:eastAsia="nl-NL"/>
+        </w:rPr>
+        <w:t xml:space="preserve">En: ik zie de pagina Leverancier Details van de leverancier Astra </w:t>
       </w:r>
       <w:proofErr w:type="spellStart"/>
       <w:r>
         <w:rPr>
           <w:rFonts w:ascii="Calibri" w:eastAsia="Times New Roman" w:hAnsi="Calibri" w:cs="Calibri"/>
           <w:color w:val="201F1E"/>
-          <w:lang w:eastAsia="nl-NL"/>
-        </w:rPr>
-        <w:t>ik</w:t>
+          <w:lang w:val="nl-NL" w:eastAsia="nl-NL"/>
+        </w:rPr>
+        <w:t>Sweets</w:t>
       </w:r>
       <w:proofErr w:type="spellEnd"/>
-      <w:r>
-        <w:rPr>
-          <w:rFonts w:ascii="Calibri" w:eastAsia="Times New Roman" w:hAnsi="Calibri" w:cs="Calibri"/>
-          <w:color w:val="201F1E"/>
-          <w:lang w:eastAsia="nl-NL"/>
-        </w:rPr>
-        <w:t xml:space="preserve"> </w:t>
-      </w:r>
-      <w:proofErr w:type="spellStart"/>
-      <w:r>
-        <w:rPr>
-          <w:rFonts w:ascii="Calibri" w:eastAsia="Times New Roman" w:hAnsi="Calibri" w:cs="Calibri"/>
-          <w:color w:val="201F1E"/>
-          <w:lang w:eastAsia="nl-NL"/>
-        </w:rPr>
-        <w:t>zie</w:t>
-      </w:r>
-      <w:proofErr w:type="spellEnd"/>
-      <w:r>
-        <w:rPr>
-          <w:rFonts w:ascii="Calibri" w:eastAsia="Times New Roman" w:hAnsi="Calibri" w:cs="Calibri"/>
-          <w:color w:val="201F1E"/>
-          <w:lang w:eastAsia="nl-NL"/>
-        </w:rPr>
-        <w:t xml:space="preserve"> de </w:t>
-      </w:r>
-      <w:proofErr w:type="spellStart"/>
-      <w:r>
-        <w:rPr>
-          <w:rFonts w:ascii="Calibri" w:eastAsia="Times New Roman" w:hAnsi="Calibri" w:cs="Calibri"/>
-          <w:color w:val="201F1E"/>
-          <w:lang w:eastAsia="nl-NL"/>
-        </w:rPr>
-        <w:t>pagina</w:t>
-      </w:r>
-      <w:proofErr w:type="spellEnd"/>
-      <w:r>
-        <w:rPr>
-          <w:rFonts w:ascii="Calibri" w:eastAsia="Times New Roman" w:hAnsi="Calibri" w:cs="Calibri"/>
-          <w:color w:val="201F1E"/>
-          <w:lang w:eastAsia="nl-NL"/>
-        </w:rPr>
-        <w:t xml:space="preserve"> </w:t>
-      </w:r>
-      <w:proofErr w:type="spellStart"/>
-      <w:r>
-        <w:rPr>
-          <w:rFonts w:ascii="Calibri" w:eastAsia="Times New Roman" w:hAnsi="Calibri" w:cs="Calibri"/>
-          <w:color w:val="201F1E"/>
-          <w:lang w:eastAsia="nl-NL"/>
-        </w:rPr>
-        <w:t>Leverancier</w:t>
-      </w:r>
-      <w:proofErr w:type="spellEnd"/>
-      <w:r>
-        <w:rPr>
-          <w:rFonts w:ascii="Calibri" w:eastAsia="Times New Roman" w:hAnsi="Calibri" w:cs="Calibri"/>
-          <w:color w:val="201F1E"/>
-          <w:lang w:eastAsia="nl-NL"/>
-        </w:rPr>
-        <w:t xml:space="preserve"> Details van de </w:t>
-      </w:r>
-      <w:proofErr w:type="spellStart"/>
-      <w:r>
-        <w:rPr>
-          <w:rFonts w:ascii="Calibri" w:eastAsia="Times New Roman" w:hAnsi="Calibri" w:cs="Calibri"/>
-          <w:color w:val="201F1E"/>
-          <w:lang w:eastAsia="nl-NL"/>
-        </w:rPr>
-        <w:t>leverancier</w:t>
-      </w:r>
-      <w:proofErr w:type="spellEnd"/>
-      <w:r>
-        <w:rPr>
-          <w:rFonts w:ascii="Calibri" w:eastAsia="Times New Roman" w:hAnsi="Calibri" w:cs="Calibri"/>
-          <w:color w:val="201F1E"/>
-          <w:lang w:eastAsia="nl-NL"/>
-        </w:rPr>
-        <w:t xml:space="preserve"> Astra Sweets</w:t>
-      </w:r>
     </w:p>
     <w:p>
       <w:pPr>
@@ -3758,53 +3067,9 @@
         <w:rPr>
           <w:rFonts w:ascii="Calibri" w:eastAsia="Times New Roman" w:hAnsi="Calibri" w:cs="Calibri"/>
           <w:color w:val="201F1E"/>
-          <w:lang w:eastAsia="nl-NL"/>
-        </w:rPr>
-        <w:t>En</w:t>
-      </w:r>
-      <w:r>
-        <w:rPr>
-          <w:rFonts w:ascii="Calibri" w:eastAsia="Times New Roman" w:hAnsi="Calibri" w:cs="Calibri"/>
-          <w:color w:val="201F1E"/>
-          <w:lang w:eastAsia="nl-NL"/>
-        </w:rPr>
-        <w:t xml:space="preserve">: </w:t>
-      </w:r>
-      <w:proofErr w:type="spellStart"/>
-      <w:r>
-        <w:rPr>
-          <w:rFonts w:ascii="Calibri" w:eastAsia="Times New Roman" w:hAnsi="Calibri" w:cs="Calibri"/>
-          <w:color w:val="201F1E"/>
-          <w:lang w:eastAsia="nl-NL"/>
-        </w:rPr>
-        <w:t>ik</w:t>
-      </w:r>
-      <w:proofErr w:type="spellEnd"/>
-      <w:r>
-        <w:rPr>
-          <w:rFonts w:ascii="Calibri" w:eastAsia="Times New Roman" w:hAnsi="Calibri" w:cs="Calibri"/>
-          <w:color w:val="201F1E"/>
-          <w:lang w:eastAsia="nl-NL"/>
-        </w:rPr>
-        <w:t xml:space="preserve"> </w:t>
-      </w:r>
-      <w:proofErr w:type="spellStart"/>
-      <w:r>
-        <w:rPr>
-          <w:rFonts w:ascii="Calibri" w:eastAsia="Times New Roman" w:hAnsi="Calibri" w:cs="Calibri"/>
-          <w:color w:val="201F1E"/>
-          <w:lang w:eastAsia="nl-NL"/>
-        </w:rPr>
-        <w:t>klik</w:t>
-      </w:r>
-      <w:proofErr w:type="spellEnd"/>
-      <w:r>
-        <w:rPr>
-          <w:rFonts w:ascii="Calibri" w:eastAsia="Times New Roman" w:hAnsi="Calibri" w:cs="Calibri"/>
-          <w:color w:val="201F1E"/>
-          <w:lang w:eastAsia="nl-NL"/>
-        </w:rPr>
-        <w:t xml:space="preserve"> op de button Wijzig</w:t>
+          <w:lang w:val="nl-NL" w:eastAsia="nl-NL"/>
+        </w:rPr>
+        <w:t>En: ik klik op de button Wijzig</w:t>
       </w:r>
     </w:p>
     <w:p>
@@ -3825,133 +3090,27 @@
         <w:rPr>
           <w:rFonts w:ascii="Calibri" w:eastAsia="Times New Roman" w:hAnsi="Calibri" w:cs="Calibri"/>
           <w:color w:val="201F1E"/>
-          <w:lang w:eastAsia="nl-NL"/>
-        </w:rPr>
-        <w:t>En</w:t>
-      </w:r>
-      <w:r>
-        <w:rPr>
-          <w:rFonts w:ascii="Calibri" w:eastAsia="Times New Roman" w:hAnsi="Calibri" w:cs="Calibri"/>
-          <w:color w:val="201F1E"/>
-          <w:lang w:eastAsia="nl-NL"/>
-        </w:rPr>
-        <w:t xml:space="preserve">: </w:t>
+          <w:lang w:val="nl-NL" w:eastAsia="nl-NL"/>
+        </w:rPr>
+        <w:t xml:space="preserve">En: ik zie de pagina Wijzig </w:t>
       </w:r>
       <w:proofErr w:type="spellStart"/>
       <w:r>
         <w:rPr>
           <w:rFonts w:ascii="Calibri" w:eastAsia="Times New Roman" w:hAnsi="Calibri" w:cs="Calibri"/>
           <w:color w:val="201F1E"/>
-          <w:lang w:eastAsia="nl-NL"/>
-        </w:rPr>
-        <w:t>ik</w:t>
+          <w:lang w:val="nl-NL" w:eastAsia="nl-NL"/>
+        </w:rPr>
+        <w:t>Leveranciergegevens</w:t>
       </w:r>
       <w:proofErr w:type="spellEnd"/>
       <w:r>
         <w:rPr>
           <w:rFonts w:ascii="Calibri" w:eastAsia="Times New Roman" w:hAnsi="Calibri" w:cs="Calibri"/>
           <w:color w:val="201F1E"/>
-          <w:lang w:eastAsia="nl-NL"/>
-        </w:rPr>
-        <w:t xml:space="preserve"> </w:t>
-      </w:r>
-      <w:proofErr w:type="spellStart"/>
-      <w:r>
-        <w:rPr>
-          <w:rFonts w:ascii="Calibri" w:eastAsia="Times New Roman" w:hAnsi="Calibri" w:cs="Calibri"/>
-          <w:color w:val="201F1E"/>
-          <w:lang w:eastAsia="nl-NL"/>
-        </w:rPr>
-        <w:t>zie</w:t>
-      </w:r>
-      <w:proofErr w:type="spellEnd"/>
-      <w:r>
-        <w:rPr>
-          <w:rFonts w:ascii="Calibri" w:eastAsia="Times New Roman" w:hAnsi="Calibri" w:cs="Calibri"/>
-          <w:color w:val="201F1E"/>
-          <w:lang w:eastAsia="nl-NL"/>
-        </w:rPr>
-        <w:t xml:space="preserve"> de </w:t>
-      </w:r>
-      <w:proofErr w:type="spellStart"/>
-      <w:r>
-        <w:rPr>
-          <w:rFonts w:ascii="Calibri" w:eastAsia="Times New Roman" w:hAnsi="Calibri" w:cs="Calibri"/>
-          <w:color w:val="201F1E"/>
-          <w:lang w:eastAsia="nl-NL"/>
-        </w:rPr>
-        <w:t>pagina</w:t>
-      </w:r>
-      <w:proofErr w:type="spellEnd"/>
-      <w:r>
-        <w:rPr>
-          <w:rFonts w:ascii="Calibri" w:eastAsia="Times New Roman" w:hAnsi="Calibri" w:cs="Calibri"/>
-          <w:color w:val="201F1E"/>
-          <w:lang w:eastAsia="nl-NL"/>
-        </w:rPr>
-        <w:t xml:space="preserve"> Wijzig </w:t>
-      </w:r>
-      <w:proofErr w:type="spellStart"/>
-      <w:r>
-        <w:rPr>
-          <w:rFonts w:ascii="Calibri" w:eastAsia="Times New Roman" w:hAnsi="Calibri" w:cs="Calibri"/>
-          <w:color w:val="201F1E"/>
-          <w:lang w:eastAsia="nl-NL"/>
-        </w:rPr>
-        <w:t>Leveranciergegevens</w:t>
-      </w:r>
-      <w:proofErr w:type="spellEnd"/>
-      <w:r>
-        <w:rPr>
-          <w:rFonts w:ascii="Calibri" w:eastAsia="Times New Roman" w:hAnsi="Calibri" w:cs="Calibri"/>
-          <w:color w:val="201F1E"/>
-          <w:lang w:eastAsia="nl-NL"/>
-        </w:rPr>
-        <w:t xml:space="preserve"> met alle </w:t>
-      </w:r>
-      <w:proofErr w:type="spellStart"/>
-      <w:r>
-        <w:rPr>
-          <w:rFonts w:ascii="Calibri" w:eastAsia="Times New Roman" w:hAnsi="Calibri" w:cs="Calibri"/>
-          <w:color w:val="201F1E"/>
-          <w:lang w:eastAsia="nl-NL"/>
-        </w:rPr>
-        <w:t>te</w:t>
-      </w:r>
-      <w:proofErr w:type="spellEnd"/>
-      <w:r>
-        <w:rPr>
-          <w:rFonts w:ascii="Calibri" w:eastAsia="Times New Roman" w:hAnsi="Calibri" w:cs="Calibri"/>
-          <w:color w:val="201F1E"/>
-          <w:lang w:eastAsia="nl-NL"/>
-        </w:rPr>
-        <w:t xml:space="preserve"> </w:t>
-      </w:r>
-      <w:proofErr w:type="spellStart"/>
-      <w:r>
-        <w:rPr>
-          <w:rFonts w:ascii="Calibri" w:eastAsia="Times New Roman" w:hAnsi="Calibri" w:cs="Calibri"/>
-          <w:color w:val="201F1E"/>
-          <w:lang w:eastAsia="nl-NL"/>
-        </w:rPr>
-        <w:t>wijzigen</w:t>
-      </w:r>
-      <w:proofErr w:type="spellEnd"/>
-      <w:r>
-        <w:rPr>
-          <w:rFonts w:ascii="Calibri" w:eastAsia="Times New Roman" w:hAnsi="Calibri" w:cs="Calibri"/>
-          <w:color w:val="201F1E"/>
-          <w:lang w:eastAsia="nl-NL"/>
-        </w:rPr>
-        <w:t xml:space="preserve"> </w:t>
-      </w:r>
-      <w:r>
-        <w:rPr>
-          <w:rFonts w:ascii="Calibri" w:eastAsia="Times New Roman" w:hAnsi="Calibri" w:cs="Calibri"/>
-          <w:color w:val="201F1E"/>
-          <w:lang w:eastAsia="nl-NL"/>
-        </w:rPr>
-        <w:t>Velden</w:t>
+          <w:lang w:val="nl-NL" w:eastAsia="nl-NL"/>
+        </w:rPr>
+        <w:t xml:space="preserve"> met alle te wijzigen Velden</w:t>
       </w:r>
     </w:p>
     <w:p>
@@ -3973,144 +3132,18 @@
         <w:rPr>
           <w:rFonts w:ascii="Calibri" w:eastAsia="Times New Roman" w:hAnsi="Calibri" w:cs="Calibri"/>
           <w:color w:val="201F1E"/>
-          <w:lang w:eastAsia="nl-NL"/>
+          <w:lang w:val="nl-NL" w:eastAsia="nl-NL"/>
         </w:rPr>
         <w:t>Waneer</w:t>
       </w:r>
       <w:proofErr w:type="spellEnd"/>
-      <w:proofErr w:type="gramStart"/>
-      <w:r>
-        <w:rPr>
-          <w:rFonts w:ascii="Calibri" w:eastAsia="Times New Roman" w:hAnsi="Calibri" w:cs="Calibri"/>
-          <w:color w:val="201F1E"/>
-          <w:lang w:eastAsia="nl-NL"/>
-        </w:rPr>
-        <w:t xml:space="preserve">: </w:t>
-      </w:r>
-      <w:r>
-        <w:rPr>
-          <w:rFonts w:ascii="Calibri" w:eastAsia="Times New Roman" w:hAnsi="Calibri" w:cs="Calibri"/>
-          <w:color w:val="201F1E"/>
-          <w:lang w:eastAsia="nl-NL"/>
-        </w:rPr>
-        <w:t>:</w:t>
-      </w:r>
-      <w:proofErr w:type="gramEnd"/>
-      <w:r>
-        <w:rPr>
-          <w:rFonts w:ascii="Calibri" w:eastAsia="Times New Roman" w:hAnsi="Calibri" w:cs="Calibri"/>
-          <w:color w:val="201F1E"/>
-          <w:lang w:eastAsia="nl-NL"/>
-        </w:rPr>
-        <w:t xml:space="preserve"> </w:t>
-      </w:r>
-      <w:proofErr w:type="spellStart"/>
-      <w:r>
-        <w:rPr>
-          <w:rFonts w:ascii="Calibri" w:eastAsia="Times New Roman" w:hAnsi="Calibri" w:cs="Calibri"/>
-          <w:color w:val="201F1E"/>
-          <w:lang w:eastAsia="nl-NL"/>
-        </w:rPr>
-        <w:t>ik</w:t>
-      </w:r>
-      <w:proofErr w:type="spellEnd"/>
-      <w:r>
-        <w:rPr>
-          <w:rFonts w:ascii="Calibri" w:eastAsia="Times New Roman" w:hAnsi="Calibri" w:cs="Calibri"/>
-          <w:color w:val="201F1E"/>
-          <w:lang w:eastAsia="nl-NL"/>
-        </w:rPr>
-        <w:t xml:space="preserve"> de </w:t>
-      </w:r>
-      <w:proofErr w:type="spellStart"/>
-      <w:r>
-        <w:rPr>
-          <w:rFonts w:ascii="Calibri" w:eastAsia="Times New Roman" w:hAnsi="Calibri" w:cs="Calibri"/>
-          <w:color w:val="201F1E"/>
-          <w:lang w:eastAsia="nl-NL"/>
-        </w:rPr>
-        <w:t>huidige</w:t>
-      </w:r>
-      <w:proofErr w:type="spellEnd"/>
-      <w:r>
-        <w:rPr>
-          <w:rFonts w:ascii="Calibri" w:eastAsia="Times New Roman" w:hAnsi="Calibri" w:cs="Calibri"/>
-          <w:color w:val="201F1E"/>
-          <w:lang w:eastAsia="nl-NL"/>
-        </w:rPr>
-        <w:t xml:space="preserve"> </w:t>
-      </w:r>
-      <w:proofErr w:type="spellStart"/>
-      <w:r>
-        <w:rPr>
-          <w:rFonts w:ascii="Calibri" w:eastAsia="Times New Roman" w:hAnsi="Calibri" w:cs="Calibri"/>
-          <w:color w:val="201F1E"/>
-          <w:lang w:eastAsia="nl-NL"/>
-        </w:rPr>
-        <w:t>waarde</w:t>
-      </w:r>
-      <w:proofErr w:type="spellEnd"/>
-      <w:r>
-        <w:rPr>
-          <w:rFonts w:ascii="Calibri" w:eastAsia="Times New Roman" w:hAnsi="Calibri" w:cs="Calibri"/>
-          <w:color w:val="201F1E"/>
-          <w:lang w:eastAsia="nl-NL"/>
-        </w:rPr>
-        <w:t xml:space="preserve"> van het veld </w:t>
-      </w:r>
-      <w:proofErr w:type="spellStart"/>
-      <w:r>
-        <w:rPr>
-          <w:rFonts w:ascii="Calibri" w:eastAsia="Times New Roman" w:hAnsi="Calibri" w:cs="Calibri"/>
-          <w:color w:val="201F1E"/>
-          <w:lang w:eastAsia="nl-NL"/>
-        </w:rPr>
-        <w:t>Mobiel</w:t>
-      </w:r>
-      <w:proofErr w:type="spellEnd"/>
-      <w:r>
-        <w:rPr>
-          <w:rFonts w:ascii="Calibri" w:eastAsia="Times New Roman" w:hAnsi="Calibri" w:cs="Calibri"/>
-          <w:color w:val="201F1E"/>
-          <w:lang w:eastAsia="nl-NL"/>
-        </w:rPr>
-        <w:t xml:space="preserve"> </w:t>
-      </w:r>
-      <w:proofErr w:type="spellStart"/>
-      <w:r>
-        <w:rPr>
-          <w:rFonts w:ascii="Calibri" w:eastAsia="Times New Roman" w:hAnsi="Calibri" w:cs="Calibri"/>
-          <w:color w:val="201F1E"/>
-          <w:lang w:eastAsia="nl-NL"/>
-        </w:rPr>
-        <w:t>verander</w:t>
-      </w:r>
-      <w:proofErr w:type="spellEnd"/>
-      <w:r>
-        <w:rPr>
-          <w:rFonts w:ascii="Calibri" w:eastAsia="Times New Roman" w:hAnsi="Calibri" w:cs="Calibri"/>
-          <w:color w:val="201F1E"/>
-          <w:lang w:eastAsia="nl-NL"/>
-        </w:rPr>
-        <w:t xml:space="preserve"> in de </w:t>
-      </w:r>
-      <w:proofErr w:type="spellStart"/>
-      <w:r>
-        <w:rPr>
-          <w:rFonts w:ascii="Calibri" w:eastAsia="Times New Roman" w:hAnsi="Calibri" w:cs="Calibri"/>
-          <w:color w:val="201F1E"/>
-          <w:lang w:eastAsia="nl-NL"/>
-        </w:rPr>
-        <w:t>waarde</w:t>
-      </w:r>
-      <w:proofErr w:type="spellEnd"/>
-      <w:r>
-        <w:rPr>
-          <w:rFonts w:ascii="Calibri" w:eastAsia="Times New Roman" w:hAnsi="Calibri" w:cs="Calibri"/>
-          <w:color w:val="201F1E"/>
-          <w:lang w:eastAsia="nl-NL"/>
-        </w:rPr>
-        <w:t xml:space="preserve"> 06-39398825</w:t>
+      <w:r>
+        <w:rPr>
+          <w:rFonts w:ascii="Calibri" w:eastAsia="Times New Roman" w:hAnsi="Calibri" w:cs="Calibri"/>
+          <w:color w:val="201F1E"/>
+          <w:lang w:val="nl-NL" w:eastAsia="nl-NL"/>
+        </w:rPr>
+        <w:t>: : ik de huidige waarde van het veld Mobiel verander in de waarde 06-39398825</w:t>
       </w:r>
     </w:p>
     <w:p>
@@ -4131,135 +3164,9 @@
         <w:rPr>
           <w:rFonts w:ascii="Calibri" w:eastAsia="Times New Roman" w:hAnsi="Calibri" w:cs="Calibri"/>
           <w:color w:val="201F1E"/>
-          <w:lang w:eastAsia="nl-NL"/>
-        </w:rPr>
-        <w:t xml:space="preserve">En: </w:t>
-      </w:r>
-      <w:proofErr w:type="spellStart"/>
-      <w:r>
-        <w:rPr>
-          <w:rFonts w:ascii="Calibri" w:eastAsia="Times New Roman" w:hAnsi="Calibri" w:cs="Calibri"/>
-          <w:color w:val="201F1E"/>
-          <w:lang w:eastAsia="nl-NL"/>
-        </w:rPr>
-        <w:t>ik</w:t>
-      </w:r>
-      <w:proofErr w:type="spellEnd"/>
-      <w:r>
-        <w:rPr>
-          <w:rFonts w:ascii="Calibri" w:eastAsia="Times New Roman" w:hAnsi="Calibri" w:cs="Calibri"/>
-          <w:color w:val="201F1E"/>
-          <w:lang w:eastAsia="nl-NL"/>
-        </w:rPr>
-        <w:t xml:space="preserve"> de </w:t>
-      </w:r>
-      <w:proofErr w:type="spellStart"/>
-      <w:r>
-        <w:rPr>
-          <w:rFonts w:ascii="Calibri" w:eastAsia="Times New Roman" w:hAnsi="Calibri" w:cs="Calibri"/>
-          <w:color w:val="201F1E"/>
-          <w:lang w:eastAsia="nl-NL"/>
-        </w:rPr>
-        <w:t>huidige</w:t>
-      </w:r>
-      <w:proofErr w:type="spellEnd"/>
-      <w:r>
-        <w:rPr>
-          <w:rFonts w:ascii="Calibri" w:eastAsia="Times New Roman" w:hAnsi="Calibri" w:cs="Calibri"/>
-          <w:color w:val="201F1E"/>
-          <w:lang w:eastAsia="nl-NL"/>
-        </w:rPr>
-        <w:t xml:space="preserve"> </w:t>
-      </w:r>
-      <w:proofErr w:type="spellStart"/>
-      <w:r>
-        <w:rPr>
-          <w:rFonts w:ascii="Calibri" w:eastAsia="Times New Roman" w:hAnsi="Calibri" w:cs="Calibri"/>
-          <w:color w:val="201F1E"/>
-          <w:lang w:eastAsia="nl-NL"/>
-        </w:rPr>
-        <w:t>waarde</w:t>
-      </w:r>
-      <w:proofErr w:type="spellEnd"/>
-      <w:r>
-        <w:rPr>
-          <w:rFonts w:ascii="Calibri" w:eastAsia="Times New Roman" w:hAnsi="Calibri" w:cs="Calibri"/>
-          <w:color w:val="201F1E"/>
-          <w:lang w:eastAsia="nl-NL"/>
-        </w:rPr>
-        <w:t xml:space="preserve"> van het veld </w:t>
-      </w:r>
-      <w:proofErr w:type="spellStart"/>
-      <w:r>
-        <w:rPr>
-          <w:rFonts w:ascii="Calibri" w:eastAsia="Times New Roman" w:hAnsi="Calibri" w:cs="Calibri"/>
-          <w:color w:val="201F1E"/>
-          <w:lang w:eastAsia="nl-NL"/>
-        </w:rPr>
-        <w:t>Straatnaam</w:t>
-      </w:r>
-      <w:proofErr w:type="spellEnd"/>
-      <w:r>
-        <w:rPr>
-          <w:rFonts w:ascii="Calibri" w:eastAsia="Times New Roman" w:hAnsi="Calibri" w:cs="Calibri"/>
-          <w:color w:val="201F1E"/>
-          <w:lang w:eastAsia="nl-NL"/>
-        </w:rPr>
-        <w:t xml:space="preserve"> </w:t>
-      </w:r>
-      <w:proofErr w:type="spellStart"/>
-      <w:r>
-        <w:rPr>
-          <w:rFonts w:ascii="Calibri" w:eastAsia="Times New Roman" w:hAnsi="Calibri" w:cs="Calibri"/>
-          <w:color w:val="201F1E"/>
-          <w:lang w:eastAsia="nl-NL"/>
-        </w:rPr>
-        <w:t>verander</w:t>
-      </w:r>
-      <w:proofErr w:type="spellEnd"/>
-      <w:r>
-        <w:rPr>
-          <w:rFonts w:ascii="Calibri" w:eastAsia="Times New Roman" w:hAnsi="Calibri" w:cs="Calibri"/>
-          <w:color w:val="201F1E"/>
-          <w:lang w:eastAsia="nl-NL"/>
-        </w:rPr>
-        <w:t xml:space="preserve"> in de </w:t>
-      </w:r>
-      <w:proofErr w:type="spellStart"/>
-      <w:r>
-        <w:rPr>
-          <w:rFonts w:ascii="Calibri" w:eastAsia="Times New Roman" w:hAnsi="Calibri" w:cs="Calibri"/>
-          <w:color w:val="201F1E"/>
-          <w:lang w:eastAsia="nl-NL"/>
-        </w:rPr>
-        <w:t>waarde</w:t>
-      </w:r>
-      <w:proofErr w:type="spellEnd"/>
-      <w:r>
-        <w:rPr>
-          <w:rFonts w:ascii="Calibri" w:eastAsia="Times New Roman" w:hAnsi="Calibri" w:cs="Calibri"/>
-          <w:color w:val="201F1E"/>
-          <w:lang w:eastAsia="nl-NL"/>
-        </w:rPr>
-        <w:t xml:space="preserve"> Den </w:t>
-      </w:r>
-      <w:proofErr w:type="spellStart"/>
-      <w:r>
-        <w:rPr>
-          <w:rFonts w:ascii="Calibri" w:eastAsia="Times New Roman" w:hAnsi="Calibri" w:cs="Calibri"/>
-          <w:color w:val="201F1E"/>
-          <w:lang w:eastAsia="nl-NL"/>
-        </w:rPr>
-        <w:t>Dolderlaan</w:t>
-      </w:r>
-      <w:proofErr w:type="spellEnd"/>
-      <w:r>
-        <w:rPr>
-          <w:rFonts w:ascii="Calibri" w:eastAsia="Times New Roman" w:hAnsi="Calibri" w:cs="Calibri"/>
-          <w:color w:val="201F1E"/>
-          <w:lang w:eastAsia="nl-NL"/>
-        </w:rPr>
-        <w:t xml:space="preserve"> </w:t>
+          <w:lang w:val="nl-NL" w:eastAsia="nl-NL"/>
+        </w:rPr>
+        <w:t xml:space="preserve">En: ik de huidige waarde van het veld Straatnaam verander in de waarde Den Dolderlaan </w:t>
       </w:r>
     </w:p>
     <w:p>
@@ -4280,53 +3187,9 @@
         <w:rPr>
           <w:rFonts w:ascii="Calibri" w:eastAsia="Times New Roman" w:hAnsi="Calibri" w:cs="Calibri"/>
           <w:color w:val="201F1E"/>
-          <w:lang w:eastAsia="nl-NL"/>
-        </w:rPr>
-        <w:t>En</w:t>
-      </w:r>
-      <w:r>
-        <w:rPr>
-          <w:rFonts w:ascii="Calibri" w:eastAsia="Times New Roman" w:hAnsi="Calibri" w:cs="Calibri"/>
-          <w:color w:val="201F1E"/>
-          <w:lang w:eastAsia="nl-NL"/>
-        </w:rPr>
-        <w:t xml:space="preserve">: </w:t>
-      </w:r>
-      <w:proofErr w:type="spellStart"/>
-      <w:r>
-        <w:rPr>
-          <w:rFonts w:ascii="Calibri" w:eastAsia="Times New Roman" w:hAnsi="Calibri" w:cs="Calibri"/>
-          <w:color w:val="201F1E"/>
-          <w:lang w:eastAsia="nl-NL"/>
-        </w:rPr>
-        <w:t>ik</w:t>
-      </w:r>
-      <w:proofErr w:type="spellEnd"/>
-      <w:r>
-        <w:rPr>
-          <w:rFonts w:ascii="Calibri" w:eastAsia="Times New Roman" w:hAnsi="Calibri" w:cs="Calibri"/>
-          <w:color w:val="201F1E"/>
-          <w:lang w:eastAsia="nl-NL"/>
-        </w:rPr>
-        <w:t xml:space="preserve"> </w:t>
-      </w:r>
-      <w:proofErr w:type="spellStart"/>
-      <w:r>
-        <w:rPr>
-          <w:rFonts w:ascii="Calibri" w:eastAsia="Times New Roman" w:hAnsi="Calibri" w:cs="Calibri"/>
-          <w:color w:val="201F1E"/>
-          <w:lang w:eastAsia="nl-NL"/>
-        </w:rPr>
-        <w:t>klik</w:t>
-      </w:r>
-      <w:proofErr w:type="spellEnd"/>
-      <w:r>
-        <w:rPr>
-          <w:rFonts w:ascii="Calibri" w:eastAsia="Times New Roman" w:hAnsi="Calibri" w:cs="Calibri"/>
-          <w:color w:val="201F1E"/>
-          <w:lang w:eastAsia="nl-NL"/>
-        </w:rPr>
-        <w:t xml:space="preserve"> op de knop Sla op</w:t>
+          <w:lang w:val="nl-NL" w:eastAsia="nl-NL"/>
+        </w:rPr>
+        <w:t>En: ik klik op de knop Sla op</w:t>
       </w:r>
     </w:p>
     <w:p>
@@ -4347,125 +3210,9 @@
         <w:rPr>
           <w:rFonts w:ascii="Calibri" w:eastAsia="Times New Roman" w:hAnsi="Calibri" w:cs="Calibri"/>
           <w:color w:val="201F1E"/>
-          <w:lang w:eastAsia="nl-NL"/>
-        </w:rPr>
-        <w:t>Dan</w:t>
-      </w:r>
-      <w:r>
-        <w:rPr>
-          <w:rFonts w:ascii="Calibri" w:eastAsia="Times New Roman" w:hAnsi="Calibri" w:cs="Calibri"/>
-          <w:color w:val="201F1E"/>
-          <w:lang w:eastAsia="nl-NL"/>
-        </w:rPr>
-        <w:t xml:space="preserve">: </w:t>
-      </w:r>
-      <w:proofErr w:type="spellStart"/>
-      <w:r>
-        <w:rPr>
-          <w:rFonts w:ascii="Calibri" w:eastAsia="Times New Roman" w:hAnsi="Calibri" w:cs="Calibri"/>
-          <w:color w:val="201F1E"/>
-          <w:lang w:eastAsia="nl-NL"/>
-        </w:rPr>
-        <w:t>krijg</w:t>
-      </w:r>
-      <w:proofErr w:type="spellEnd"/>
-      <w:r>
-        <w:rPr>
-          <w:rFonts w:ascii="Calibri" w:eastAsia="Times New Roman" w:hAnsi="Calibri" w:cs="Calibri"/>
-          <w:color w:val="201F1E"/>
-          <w:lang w:eastAsia="nl-NL"/>
-        </w:rPr>
-        <w:t xml:space="preserve"> </w:t>
-      </w:r>
-      <w:proofErr w:type="spellStart"/>
-      <w:r>
-        <w:rPr>
-          <w:rFonts w:ascii="Calibri" w:eastAsia="Times New Roman" w:hAnsi="Calibri" w:cs="Calibri"/>
-          <w:color w:val="201F1E"/>
-          <w:lang w:eastAsia="nl-NL"/>
-        </w:rPr>
-        <w:t>ik</w:t>
-      </w:r>
-      <w:proofErr w:type="spellEnd"/>
-      <w:r>
-        <w:rPr>
-          <w:rFonts w:ascii="Calibri" w:eastAsia="Times New Roman" w:hAnsi="Calibri" w:cs="Calibri"/>
-          <w:color w:val="201F1E"/>
-          <w:lang w:eastAsia="nl-NL"/>
-        </w:rPr>
-        <w:t xml:space="preserve"> </w:t>
-      </w:r>
-      <w:proofErr w:type="spellStart"/>
-      <w:r>
-        <w:rPr>
-          <w:rFonts w:ascii="Calibri" w:eastAsia="Times New Roman" w:hAnsi="Calibri" w:cs="Calibri"/>
-          <w:color w:val="201F1E"/>
-          <w:lang w:eastAsia="nl-NL"/>
-        </w:rPr>
-        <w:t>een</w:t>
-      </w:r>
-      <w:proofErr w:type="spellEnd"/>
-      <w:r>
-        <w:rPr>
-          <w:rFonts w:ascii="Calibri" w:eastAsia="Times New Roman" w:hAnsi="Calibri" w:cs="Calibri"/>
-          <w:color w:val="201F1E"/>
-          <w:lang w:eastAsia="nl-NL"/>
-        </w:rPr>
-        <w:t xml:space="preserve"> melding “De </w:t>
-      </w:r>
-      <w:proofErr w:type="spellStart"/>
-      <w:r>
-        <w:rPr>
-          <w:rFonts w:ascii="Calibri" w:eastAsia="Times New Roman" w:hAnsi="Calibri" w:cs="Calibri"/>
-          <w:color w:val="201F1E"/>
-          <w:lang w:eastAsia="nl-NL"/>
-        </w:rPr>
-        <w:t>wijzigingen</w:t>
-      </w:r>
-      <w:proofErr w:type="spellEnd"/>
-      <w:r>
-        <w:rPr>
-          <w:rFonts w:ascii="Calibri" w:eastAsia="Times New Roman" w:hAnsi="Calibri" w:cs="Calibri"/>
-          <w:color w:val="201F1E"/>
-          <w:lang w:eastAsia="nl-NL"/>
-        </w:rPr>
-        <w:t xml:space="preserve"> </w:t>
-      </w:r>
-      <w:proofErr w:type="spellStart"/>
-      <w:r>
-        <w:rPr>
-          <w:rFonts w:ascii="Calibri" w:eastAsia="Times New Roman" w:hAnsi="Calibri" w:cs="Calibri"/>
-          <w:color w:val="201F1E"/>
-          <w:lang w:eastAsia="nl-NL"/>
-        </w:rPr>
-        <w:t>zijn</w:t>
-      </w:r>
-      <w:proofErr w:type="spellEnd"/>
-      <w:r>
-        <w:rPr>
-          <w:rFonts w:ascii="Calibri" w:eastAsia="Times New Roman" w:hAnsi="Calibri" w:cs="Calibri"/>
-          <w:color w:val="201F1E"/>
-          <w:lang w:eastAsia="nl-NL"/>
-        </w:rPr>
-        <w:t xml:space="preserve"> </w:t>
-      </w:r>
-      <w:proofErr w:type="spellStart"/>
-      <w:r>
-        <w:rPr>
-          <w:rFonts w:ascii="Calibri" w:eastAsia="Times New Roman" w:hAnsi="Calibri" w:cs="Calibri"/>
-          <w:color w:val="201F1E"/>
-          <w:lang w:eastAsia="nl-NL"/>
-        </w:rPr>
-        <w:t>doorgevoerd</w:t>
-      </w:r>
-      <w:proofErr w:type="spellEnd"/>
-      <w:r>
-        <w:rPr>
-          <w:rFonts w:ascii="Calibri" w:eastAsia="Times New Roman" w:hAnsi="Calibri" w:cs="Calibri"/>
-          <w:color w:val="201F1E"/>
-          <w:lang w:eastAsia="nl-NL"/>
-        </w:rPr>
-        <w:t>”</w:t>
+          <w:lang w:val="nl-NL" w:eastAsia="nl-NL"/>
+        </w:rPr>
+        <w:t>Dan: krijg ik een melding “De wijzigingen zijn doorgevoerd”</w:t>
       </w:r>
     </w:p>
     <w:p>
@@ -4486,162 +3233,20 @@
         <w:rPr>
           <w:rFonts w:ascii="Calibri" w:eastAsia="Times New Roman" w:hAnsi="Calibri" w:cs="Calibri"/>
           <w:color w:val="201F1E"/>
-          <w:lang w:eastAsia="nl-NL"/>
-        </w:rPr>
-        <w:t xml:space="preserve">En: </w:t>
-      </w:r>
-      <w:r>
-        <w:rPr>
-          <w:rFonts w:ascii="Calibri" w:eastAsia="Times New Roman" w:hAnsi="Calibri" w:cs="Calibri"/>
-          <w:color w:val="201F1E"/>
-          <w:lang w:eastAsia="nl-NL"/>
-        </w:rPr>
-        <w:t xml:space="preserve">word </w:t>
+          <w:lang w:val="nl-NL" w:eastAsia="nl-NL"/>
+        </w:rPr>
+        <w:t xml:space="preserve">En: word ik na 3 seconden doorgestuurd naar de pagina Leverancier Details van de leverancier Astra </w:t>
       </w:r>
       <w:proofErr w:type="spellStart"/>
       <w:r>
         <w:rPr>
           <w:rFonts w:ascii="Calibri" w:eastAsia="Times New Roman" w:hAnsi="Calibri" w:cs="Calibri"/>
           <w:color w:val="201F1E"/>
-          <w:lang w:eastAsia="nl-NL"/>
-        </w:rPr>
-        <w:t>ik</w:t>
+          <w:lang w:val="nl-NL" w:eastAsia="nl-NL"/>
+        </w:rPr>
+        <w:t>Sweets</w:t>
       </w:r>
       <w:proofErr w:type="spellEnd"/>
-      <w:r>
-        <w:rPr>
-          <w:rFonts w:ascii="Calibri" w:eastAsia="Times New Roman" w:hAnsi="Calibri" w:cs="Calibri"/>
-          <w:color w:val="201F1E"/>
-          <w:lang w:eastAsia="nl-NL"/>
-        </w:rPr>
-        <w:t xml:space="preserve"> </w:t>
-      </w:r>
-      <w:proofErr w:type="spellStart"/>
-      <w:r>
-        <w:rPr>
-          <w:rFonts w:ascii="Calibri" w:eastAsia="Times New Roman" w:hAnsi="Calibri" w:cs="Calibri"/>
-          <w:color w:val="201F1E"/>
-          <w:lang w:eastAsia="nl-NL"/>
-        </w:rPr>
-        <w:t>na</w:t>
-      </w:r>
-      <w:proofErr w:type="spellEnd"/>
-      <w:r>
-        <w:rPr>
-          <w:rFonts w:ascii="Calibri" w:eastAsia="Times New Roman" w:hAnsi="Calibri" w:cs="Calibri"/>
-          <w:color w:val="201F1E"/>
-          <w:lang w:eastAsia="nl-NL"/>
-        </w:rPr>
-        <w:t xml:space="preserve"> 3 </w:t>
-      </w:r>
-      <w:proofErr w:type="spellStart"/>
-      <w:r>
-        <w:rPr>
-          <w:rFonts w:ascii="Calibri" w:eastAsia="Times New Roman" w:hAnsi="Calibri" w:cs="Calibri"/>
-          <w:color w:val="201F1E"/>
-          <w:lang w:eastAsia="nl-NL"/>
-        </w:rPr>
-        <w:t>seconden</w:t>
-      </w:r>
-      <w:proofErr w:type="spellEnd"/>
-      <w:r>
-        <w:rPr>
-          <w:rFonts w:ascii="Calibri" w:eastAsia="Times New Roman" w:hAnsi="Calibri" w:cs="Calibri"/>
-          <w:color w:val="201F1E"/>
-          <w:lang w:eastAsia="nl-NL"/>
-        </w:rPr>
-        <w:t xml:space="preserve"> </w:t>
-      </w:r>
-      <w:proofErr w:type="spellStart"/>
-      <w:r>
-        <w:rPr>
-          <w:rFonts w:ascii="Calibri" w:eastAsia="Times New Roman" w:hAnsi="Calibri" w:cs="Calibri"/>
-          <w:color w:val="201F1E"/>
-          <w:lang w:eastAsia="nl-NL"/>
-        </w:rPr>
-        <w:t>doorgestuurd</w:t>
-      </w:r>
-      <w:proofErr w:type="spellEnd"/>
-      <w:r>
-        <w:rPr>
-          <w:rFonts w:ascii="Calibri" w:eastAsia="Times New Roman" w:hAnsi="Calibri" w:cs="Calibri"/>
-          <w:color w:val="201F1E"/>
-          <w:lang w:eastAsia="nl-NL"/>
-        </w:rPr>
-        <w:t xml:space="preserve"> </w:t>
-      </w:r>
-      <w:proofErr w:type="spellStart"/>
-      <w:r>
-        <w:rPr>
-          <w:rFonts w:ascii="Calibri" w:eastAsia="Times New Roman" w:hAnsi="Calibri" w:cs="Calibri"/>
-          <w:color w:val="201F1E"/>
-          <w:lang w:eastAsia="nl-NL"/>
-        </w:rPr>
-        <w:t>naar</w:t>
-      </w:r>
-      <w:proofErr w:type="spellEnd"/>
-      <w:r>
-        <w:rPr>
-          <w:rFonts w:ascii="Calibri" w:eastAsia="Times New Roman" w:hAnsi="Calibri" w:cs="Calibri"/>
-          <w:color w:val="201F1E"/>
-          <w:lang w:eastAsia="nl-NL"/>
-        </w:rPr>
-        <w:t xml:space="preserve"> de </w:t>
-      </w:r>
-      <w:proofErr w:type="spellStart"/>
-      <w:r>
-        <w:rPr>
-          <w:rFonts w:ascii="Calibri" w:eastAsia="Times New Roman" w:hAnsi="Calibri" w:cs="Calibri"/>
-          <w:color w:val="201F1E"/>
-          <w:lang w:eastAsia="nl-NL"/>
-        </w:rPr>
-        <w:t>pagina</w:t>
-      </w:r>
-      <w:proofErr w:type="spellEnd"/>
-      <w:r>
-        <w:rPr>
-          <w:rFonts w:ascii="Calibri" w:eastAsia="Times New Roman" w:hAnsi="Calibri" w:cs="Calibri"/>
-          <w:color w:val="201F1E"/>
-          <w:lang w:eastAsia="nl-NL"/>
-        </w:rPr>
-        <w:t xml:space="preserve"> </w:t>
-      </w:r>
-      <w:proofErr w:type="spellStart"/>
-      <w:r>
-        <w:rPr>
-          <w:rFonts w:ascii="Calibri" w:eastAsia="Times New Roman" w:hAnsi="Calibri" w:cs="Calibri"/>
-          <w:color w:val="201F1E"/>
-          <w:lang w:eastAsia="nl-NL"/>
-        </w:rPr>
-        <w:t>Leverancier</w:t>
-      </w:r>
-      <w:proofErr w:type="spellEnd"/>
-      <w:r>
-        <w:rPr>
-          <w:rFonts w:ascii="Calibri" w:eastAsia="Times New Roman" w:hAnsi="Calibri" w:cs="Calibri"/>
-          <w:color w:val="201F1E"/>
-          <w:lang w:eastAsia="nl-NL"/>
-        </w:rPr>
-        <w:t xml:space="preserve"> Details van de </w:t>
-      </w:r>
-      <w:proofErr w:type="spellStart"/>
-      <w:r>
-        <w:rPr>
-          <w:rFonts w:ascii="Calibri" w:eastAsia="Times New Roman" w:hAnsi="Calibri" w:cs="Calibri"/>
-          <w:color w:val="201F1E"/>
-          <w:lang w:eastAsia="nl-NL"/>
-        </w:rPr>
-        <w:t>leverancier</w:t>
-      </w:r>
-      <w:proofErr w:type="spellEnd"/>
-      <w:r>
-        <w:rPr>
-          <w:rFonts w:ascii="Calibri" w:eastAsia="Times New Roman" w:hAnsi="Calibri" w:cs="Calibri"/>
-          <w:color w:val="201F1E"/>
-          <w:lang w:eastAsia="nl-NL"/>
-        </w:rPr>
-        <w:t xml:space="preserve"> Astra Sweets</w:t>
-      </w:r>
       <w:r>
         <w:rPr>
           <w:rFonts w:ascii="Calibri" w:eastAsia="Times New Roman" w:hAnsi="Calibri" w:cs="Calibri"/>
@@ -4658,124 +3263,42 @@
         <w:rPr>
           <w:rFonts w:ascii="Calibri" w:eastAsia="Times New Roman" w:hAnsi="Calibri" w:cs="Calibri"/>
           <w:color w:val="201F1E"/>
-          <w:lang w:eastAsia="nl-NL"/>
-        </w:rPr>
-      </w:pPr>
-      <w:r>
-        <w:rPr>
-          <w:rFonts w:ascii="Calibri" w:eastAsia="Times New Roman" w:hAnsi="Calibri" w:cs="Calibri"/>
-          <w:color w:val="201F1E"/>
-          <w:lang w:val="nl-NL" w:eastAsia="nl-NL"/>
-        </w:rPr>
-        <w:t>Scenario_</w:t>
-      </w:r>
-      <w:proofErr w:type="gramStart"/>
-      <w:r>
-        <w:rPr>
-          <w:rFonts w:ascii="Calibri" w:eastAsia="Times New Roman" w:hAnsi="Calibri" w:cs="Calibri"/>
-          <w:color w:val="201F1E"/>
-          <w:lang w:val="nl-NL" w:eastAsia="nl-NL"/>
-        </w:rPr>
-        <w:t>02 :</w:t>
-      </w:r>
-      <w:proofErr w:type="gramEnd"/>
-      <w:r>
-        <w:rPr>
-          <w:rFonts w:ascii="Calibri" w:eastAsia="Times New Roman" w:hAnsi="Calibri" w:cs="Calibri"/>
-          <w:color w:val="201F1E"/>
-          <w:lang w:val="nl-NL" w:eastAsia="nl-NL"/>
-        </w:rPr>
-        <w:t xml:space="preserve"> </w:t>
+          <w:lang w:val="nl-NL" w:eastAsia="nl-NL"/>
+        </w:rPr>
+      </w:pPr>
+      <w:r>
+        <w:rPr>
+          <w:rFonts w:ascii="Calibri" w:eastAsia="Times New Roman" w:hAnsi="Calibri" w:cs="Calibri"/>
+          <w:color w:val="201F1E"/>
+          <w:lang w:val="nl-NL" w:eastAsia="nl-NL"/>
+        </w:rPr>
+        <w:t xml:space="preserve">Scenario_02 : </w:t>
+      </w:r>
+      <w:r>
+        <w:rPr>
+          <w:rFonts w:ascii="Calibri" w:eastAsia="Times New Roman" w:hAnsi="Calibri" w:cs="Calibri"/>
+          <w:color w:val="201F1E"/>
+          <w:lang w:val="nl-NL" w:eastAsia="nl-NL"/>
+        </w:rPr>
+        <w:t xml:space="preserve">Ik kan niet </w:t>
       </w:r>
       <w:proofErr w:type="spellStart"/>
       <w:r>
         <w:rPr>
           <w:rFonts w:ascii="Calibri" w:eastAsia="Times New Roman" w:hAnsi="Calibri" w:cs="Calibri"/>
           <w:color w:val="201F1E"/>
-          <w:lang w:eastAsia="nl-NL"/>
-        </w:rPr>
-        <w:t>Ik</w:t>
+          <w:lang w:val="nl-NL" w:eastAsia="nl-NL"/>
+        </w:rPr>
+        <w:t>leveranciergegevens</w:t>
       </w:r>
       <w:proofErr w:type="spellEnd"/>
       <w:r>
         <w:rPr>
           <w:rFonts w:ascii="Calibri" w:eastAsia="Times New Roman" w:hAnsi="Calibri" w:cs="Calibri"/>
           <w:color w:val="201F1E"/>
-          <w:lang w:eastAsia="nl-NL"/>
-        </w:rPr>
-        <w:t xml:space="preserve"> </w:t>
-      </w:r>
-      <w:proofErr w:type="spellStart"/>
-      <w:r>
-        <w:rPr>
-          <w:rFonts w:ascii="Calibri" w:eastAsia="Times New Roman" w:hAnsi="Calibri" w:cs="Calibri"/>
-          <w:color w:val="201F1E"/>
-          <w:lang w:eastAsia="nl-NL"/>
-        </w:rPr>
-        <w:t>kan</w:t>
-      </w:r>
-      <w:proofErr w:type="spellEnd"/>
-      <w:r>
-        <w:rPr>
-          <w:rFonts w:ascii="Calibri" w:eastAsia="Times New Roman" w:hAnsi="Calibri" w:cs="Calibri"/>
-          <w:color w:val="201F1E"/>
-          <w:lang w:eastAsia="nl-NL"/>
-        </w:rPr>
-        <w:t xml:space="preserve"> </w:t>
-      </w:r>
-      <w:proofErr w:type="spellStart"/>
-      <w:r>
-        <w:rPr>
-          <w:rFonts w:ascii="Calibri" w:eastAsia="Times New Roman" w:hAnsi="Calibri" w:cs="Calibri"/>
-          <w:color w:val="201F1E"/>
-          <w:lang w:eastAsia="nl-NL"/>
-        </w:rPr>
-        <w:t>niet</w:t>
-      </w:r>
-      <w:proofErr w:type="spellEnd"/>
-      <w:r>
-        <w:rPr>
-          <w:rFonts w:ascii="Calibri" w:eastAsia="Times New Roman" w:hAnsi="Calibri" w:cs="Calibri"/>
-          <w:color w:val="201F1E"/>
-          <w:lang w:eastAsia="nl-NL"/>
-        </w:rPr>
-        <w:t xml:space="preserve"> </w:t>
-      </w:r>
-      <w:proofErr w:type="spellStart"/>
-      <w:r>
-        <w:rPr>
-          <w:rFonts w:ascii="Calibri" w:eastAsia="Times New Roman" w:hAnsi="Calibri" w:cs="Calibri"/>
-          <w:color w:val="201F1E"/>
-          <w:lang w:eastAsia="nl-NL"/>
-        </w:rPr>
-        <w:t>leveranciergegevens</w:t>
-      </w:r>
-      <w:proofErr w:type="spellEnd"/>
-      <w:r>
-        <w:rPr>
-          <w:rFonts w:ascii="Calibri" w:eastAsia="Times New Roman" w:hAnsi="Calibri" w:cs="Calibri"/>
-          <w:color w:val="201F1E"/>
-          <w:lang w:eastAsia="nl-NL"/>
-        </w:rPr>
-        <w:t xml:space="preserve"> </w:t>
-      </w:r>
-      <w:proofErr w:type="spellStart"/>
-      <w:r>
-        <w:rPr>
-          <w:rFonts w:ascii="Calibri" w:eastAsia="Times New Roman" w:hAnsi="Calibri" w:cs="Calibri"/>
-          <w:color w:val="201F1E"/>
-          <w:lang w:eastAsia="nl-NL"/>
-        </w:rPr>
-        <w:t>wijzigen</w:t>
-      </w:r>
-      <w:proofErr w:type="spellEnd"/>
-      <w:r>
-        <w:rPr>
-          <w:rFonts w:ascii="Calibri" w:eastAsia="Times New Roman" w:hAnsi="Calibri" w:cs="Calibri"/>
-          <w:color w:val="201F1E"/>
-          <w:lang w:eastAsia="nl-NL"/>
-        </w:rPr>
-        <w:t>.</w:t>
+          <w:lang w:val="nl-NL" w:eastAsia="nl-NL"/>
+        </w:rPr>
+        <w:t xml:space="preserve"> wijzigen.</w:t>
       </w:r>
     </w:p>
     <w:p>
@@ -4823,99 +3346,9 @@
         <w:rPr>
           <w:rFonts w:ascii="Calibri" w:eastAsia="Times New Roman" w:hAnsi="Calibri" w:cs="Calibri"/>
           <w:color w:val="201F1E"/>
-          <w:lang w:eastAsia="nl-NL"/>
-        </w:rPr>
-        <w:t xml:space="preserve">k ben met </w:t>
-      </w:r>
-      <w:proofErr w:type="spellStart"/>
-      <w:r>
-        <w:rPr>
-          <w:rFonts w:ascii="Calibri" w:eastAsia="Times New Roman" w:hAnsi="Calibri" w:cs="Calibri"/>
-          <w:color w:val="201F1E"/>
-          <w:lang w:eastAsia="nl-NL"/>
-        </w:rPr>
-        <w:t>mijn</w:t>
-      </w:r>
-      <w:proofErr w:type="spellEnd"/>
-      <w:r>
-        <w:rPr>
-          <w:rFonts w:ascii="Calibri" w:eastAsia="Times New Roman" w:hAnsi="Calibri" w:cs="Calibri"/>
-          <w:color w:val="201F1E"/>
-          <w:lang w:eastAsia="nl-NL"/>
-        </w:rPr>
-        <w:t xml:space="preserve"> </w:t>
-      </w:r>
-      <w:proofErr w:type="spellStart"/>
-      <w:r>
-        <w:rPr>
-          <w:rFonts w:ascii="Calibri" w:eastAsia="Times New Roman" w:hAnsi="Calibri" w:cs="Calibri"/>
-          <w:color w:val="201F1E"/>
-          <w:lang w:eastAsia="nl-NL"/>
-        </w:rPr>
-        <w:t>accountgegevens</w:t>
-      </w:r>
-      <w:proofErr w:type="spellEnd"/>
-      <w:r>
-        <w:rPr>
-          <w:rFonts w:ascii="Calibri" w:eastAsia="Times New Roman" w:hAnsi="Calibri" w:cs="Calibri"/>
-          <w:color w:val="201F1E"/>
-          <w:lang w:eastAsia="nl-NL"/>
-        </w:rPr>
-        <w:t xml:space="preserve"> </w:t>
-      </w:r>
-      <w:proofErr w:type="spellStart"/>
-      <w:r>
-        <w:rPr>
-          <w:rFonts w:ascii="Calibri" w:eastAsia="Times New Roman" w:hAnsi="Calibri" w:cs="Calibri"/>
-          <w:color w:val="201F1E"/>
-          <w:lang w:eastAsia="nl-NL"/>
-        </w:rPr>
-        <w:t>ingelogd</w:t>
-      </w:r>
-      <w:proofErr w:type="spellEnd"/>
-      <w:r>
-        <w:rPr>
-          <w:rFonts w:ascii="Calibri" w:eastAsia="Times New Roman" w:hAnsi="Calibri" w:cs="Calibri"/>
-          <w:color w:val="201F1E"/>
-          <w:lang w:eastAsia="nl-NL"/>
-        </w:rPr>
-        <w:t xml:space="preserve"> in de </w:t>
-      </w:r>
-      <w:proofErr w:type="spellStart"/>
-      <w:r>
-        <w:rPr>
-          <w:rFonts w:ascii="Calibri" w:eastAsia="Times New Roman" w:hAnsi="Calibri" w:cs="Calibri"/>
-          <w:color w:val="201F1E"/>
-          <w:lang w:eastAsia="nl-NL"/>
-        </w:rPr>
-        <w:t>webapplicatie</w:t>
-      </w:r>
-      <w:proofErr w:type="spellEnd"/>
-      <w:r>
-        <w:rPr>
-          <w:rFonts w:ascii="Calibri" w:eastAsia="Times New Roman" w:hAnsi="Calibri" w:cs="Calibri"/>
-          <w:color w:val="201F1E"/>
-          <w:lang w:eastAsia="nl-NL"/>
-        </w:rPr>
-        <w:t xml:space="preserve"> van het </w:t>
-      </w:r>
-      <w:proofErr w:type="spellStart"/>
-      <w:r>
-        <w:rPr>
-          <w:rFonts w:ascii="Calibri" w:eastAsia="Times New Roman" w:hAnsi="Calibri" w:cs="Calibri"/>
-          <w:color w:val="201F1E"/>
-          <w:lang w:eastAsia="nl-NL"/>
-        </w:rPr>
-        <w:t>bedrijf</w:t>
-      </w:r>
-      <w:proofErr w:type="spellEnd"/>
-      <w:r>
-        <w:rPr>
-          <w:rFonts w:ascii="Calibri" w:eastAsia="Times New Roman" w:hAnsi="Calibri" w:cs="Calibri"/>
-          <w:color w:val="201F1E"/>
-          <w:lang w:eastAsia="nl-NL"/>
-        </w:rPr>
-        <w:t xml:space="preserve"> Jamin</w:t>
+          <w:lang w:val="nl-NL" w:eastAsia="nl-NL"/>
+        </w:rPr>
+        <w:t>k ben met mijn accountgegevens ingelogd in de webapplicatie van het bedrijf Jamin</w:t>
       </w:r>
     </w:p>
     <w:p>
@@ -4940,77 +3373,13 @@
         </w:rPr>
         <w:t xml:space="preserve">En: </w:t>
       </w:r>
-      <w:proofErr w:type="spellStart"/>
-      <w:r>
-        <w:rPr>
-          <w:rFonts w:ascii="Calibri" w:eastAsia="Times New Roman" w:hAnsi="Calibri" w:cs="Calibri"/>
-          <w:color w:val="201F1E"/>
-          <w:lang w:eastAsia="nl-NL"/>
-        </w:rPr>
-        <w:t>ik</w:t>
-      </w:r>
-      <w:proofErr w:type="spellEnd"/>
-      <w:r>
-        <w:rPr>
-          <w:rFonts w:ascii="Calibri" w:eastAsia="Times New Roman" w:hAnsi="Calibri" w:cs="Calibri"/>
-          <w:color w:val="201F1E"/>
-          <w:lang w:eastAsia="nl-NL"/>
-        </w:rPr>
-        <w:t xml:space="preserve"> </w:t>
-      </w:r>
-      <w:proofErr w:type="spellStart"/>
-      <w:r>
-        <w:rPr>
-          <w:rFonts w:ascii="Calibri" w:eastAsia="Times New Roman" w:hAnsi="Calibri" w:cs="Calibri"/>
-          <w:color w:val="201F1E"/>
-          <w:lang w:eastAsia="nl-NL"/>
-        </w:rPr>
-        <w:t>klik</w:t>
-      </w:r>
-      <w:proofErr w:type="spellEnd"/>
-      <w:r>
-        <w:rPr>
-          <w:rFonts w:ascii="Calibri" w:eastAsia="Times New Roman" w:hAnsi="Calibri" w:cs="Calibri"/>
-          <w:color w:val="201F1E"/>
-          <w:lang w:eastAsia="nl-NL"/>
-        </w:rPr>
-        <w:t xml:space="preserve"> op de link </w:t>
-      </w:r>
-      <w:proofErr w:type="spellStart"/>
-      <w:r>
-        <w:rPr>
-          <w:rFonts w:ascii="Calibri" w:eastAsia="Times New Roman" w:hAnsi="Calibri" w:cs="Calibri"/>
-          <w:color w:val="201F1E"/>
-          <w:lang w:eastAsia="nl-NL"/>
-        </w:rPr>
-        <w:t>Wijzigen</w:t>
-      </w:r>
-      <w:proofErr w:type="spellEnd"/>
-      <w:r>
-        <w:rPr>
-          <w:rFonts w:ascii="Calibri" w:eastAsia="Times New Roman" w:hAnsi="Calibri" w:cs="Calibri"/>
-          <w:color w:val="201F1E"/>
-          <w:lang w:eastAsia="nl-NL"/>
-        </w:rPr>
-        <w:t xml:space="preserve"> </w:t>
-      </w:r>
-      <w:proofErr w:type="spellStart"/>
-      <w:r>
-        <w:rPr>
-          <w:rFonts w:ascii="Calibri" w:eastAsia="Times New Roman" w:hAnsi="Calibri" w:cs="Calibri"/>
-          <w:color w:val="201F1E"/>
-          <w:lang w:eastAsia="nl-NL"/>
-        </w:rPr>
-        <w:t>Leveranciers</w:t>
-      </w:r>
-      <w:proofErr w:type="spellEnd"/>
-      <w:r>
-        <w:rPr>
-          <w:rFonts w:ascii="Calibri" w:eastAsia="Times New Roman" w:hAnsi="Calibri" w:cs="Calibri"/>
-          <w:color w:val="201F1E"/>
-          <w:lang w:eastAsia="nl-NL"/>
-        </w:rPr>
-        <w:t xml:space="preserve"> op de homepage </w:t>
+      <w:r>
+        <w:rPr>
+          <w:rFonts w:ascii="Calibri" w:eastAsia="Times New Roman" w:hAnsi="Calibri" w:cs="Calibri"/>
+          <w:color w:val="201F1E"/>
+          <w:lang w:val="nl-NL" w:eastAsia="nl-NL"/>
+        </w:rPr>
+        <w:t xml:space="preserve">ik klik op de link Wijzigen Leveranciers op de homepage </w:t>
       </w:r>
     </w:p>
     <w:p>
@@ -5031,190 +3400,10 @@
         <w:rPr>
           <w:rFonts w:ascii="Calibri" w:eastAsia="Times New Roman" w:hAnsi="Calibri" w:cs="Calibri"/>
           <w:color w:val="201F1E"/>
-          <w:lang w:eastAsia="nl-NL"/>
-        </w:rPr>
-        <w:t>En</w:t>
-      </w:r>
-      <w:r>
-        <w:rPr>
-          <w:rFonts w:ascii="Calibri" w:eastAsia="Times New Roman" w:hAnsi="Calibri" w:cs="Calibri"/>
-          <w:color w:val="201F1E"/>
-          <w:lang w:eastAsia="nl-NL"/>
-        </w:rPr>
-        <w:t xml:space="preserve">: </w:t>
-      </w:r>
-      <w:proofErr w:type="spellStart"/>
-      <w:r>
-        <w:rPr>
-          <w:rFonts w:ascii="Calibri" w:eastAsia="Times New Roman" w:hAnsi="Calibri" w:cs="Calibri"/>
-          <w:color w:val="201F1E"/>
-          <w:lang w:eastAsia="nl-NL"/>
-        </w:rPr>
-        <w:t>ik</w:t>
-      </w:r>
-      <w:proofErr w:type="spellEnd"/>
-      <w:r>
-        <w:rPr>
-          <w:rFonts w:ascii="Calibri" w:eastAsia="Times New Roman" w:hAnsi="Calibri" w:cs="Calibri"/>
-          <w:color w:val="201F1E"/>
-          <w:lang w:eastAsia="nl-NL"/>
-        </w:rPr>
-        <w:t xml:space="preserve"> </w:t>
-      </w:r>
-      <w:proofErr w:type="spellStart"/>
-      <w:r>
-        <w:rPr>
-          <w:rFonts w:ascii="Calibri" w:eastAsia="Times New Roman" w:hAnsi="Calibri" w:cs="Calibri"/>
-          <w:color w:val="201F1E"/>
-          <w:lang w:eastAsia="nl-NL"/>
-        </w:rPr>
-        <w:t>kom</w:t>
-      </w:r>
-      <w:proofErr w:type="spellEnd"/>
-      <w:r>
-        <w:rPr>
-          <w:rFonts w:ascii="Calibri" w:eastAsia="Times New Roman" w:hAnsi="Calibri" w:cs="Calibri"/>
-          <w:color w:val="201F1E"/>
-          <w:lang w:eastAsia="nl-NL"/>
-        </w:rPr>
-        <w:t xml:space="preserve"> op het scherm </w:t>
-      </w:r>
-      <w:proofErr w:type="spellStart"/>
-      <w:r>
-        <w:rPr>
-          <w:rFonts w:ascii="Calibri" w:eastAsia="Times New Roman" w:hAnsi="Calibri" w:cs="Calibri"/>
-          <w:color w:val="201F1E"/>
-          <w:lang w:eastAsia="nl-NL"/>
-        </w:rPr>
-        <w:t>Overzicht</w:t>
-      </w:r>
-      <w:proofErr w:type="spellEnd"/>
-      <w:r>
-        <w:rPr>
-          <w:rFonts w:ascii="Calibri" w:eastAsia="Times New Roman" w:hAnsi="Calibri" w:cs="Calibri"/>
-          <w:color w:val="201F1E"/>
-          <w:lang w:eastAsia="nl-NL"/>
-        </w:rPr>
-        <w:t xml:space="preserve"> </w:t>
-      </w:r>
-      <w:proofErr w:type="spellStart"/>
-      <w:r>
-        <w:rPr>
-          <w:rFonts w:ascii="Calibri" w:eastAsia="Times New Roman" w:hAnsi="Calibri" w:cs="Calibri"/>
-          <w:color w:val="201F1E"/>
-          <w:lang w:eastAsia="nl-NL"/>
-        </w:rPr>
-        <w:t>leveranciers</w:t>
-      </w:r>
-      <w:proofErr w:type="spellEnd"/>
-      <w:r>
-        <w:rPr>
-          <w:rFonts w:ascii="Calibri" w:eastAsia="Times New Roman" w:hAnsi="Calibri" w:cs="Calibri"/>
-          <w:color w:val="201F1E"/>
-          <w:lang w:eastAsia="nl-NL"/>
-        </w:rPr>
-        <w:t xml:space="preserve"> </w:t>
-      </w:r>
-      <w:proofErr w:type="spellStart"/>
-      <w:r>
-        <w:rPr>
-          <w:rFonts w:ascii="Calibri" w:eastAsia="Times New Roman" w:hAnsi="Calibri" w:cs="Calibri"/>
-          <w:color w:val="201F1E"/>
-          <w:lang w:eastAsia="nl-NL"/>
-        </w:rPr>
-        <w:t>waar</w:t>
-      </w:r>
-      <w:proofErr w:type="spellEnd"/>
-      <w:r>
-        <w:rPr>
-          <w:rFonts w:ascii="Calibri" w:eastAsia="Times New Roman" w:hAnsi="Calibri" w:cs="Calibri"/>
-          <w:color w:val="201F1E"/>
-          <w:lang w:eastAsia="nl-NL"/>
-        </w:rPr>
-        <w:t xml:space="preserve"> alle </w:t>
-      </w:r>
-      <w:proofErr w:type="spellStart"/>
-      <w:r>
-        <w:rPr>
-          <w:rFonts w:ascii="Calibri" w:eastAsia="Times New Roman" w:hAnsi="Calibri" w:cs="Calibri"/>
-          <w:color w:val="201F1E"/>
-          <w:lang w:eastAsia="nl-NL"/>
-        </w:rPr>
-        <w:t>verschillende</w:t>
-      </w:r>
-      <w:proofErr w:type="spellEnd"/>
-      <w:r>
-        <w:rPr>
-          <w:rFonts w:ascii="Calibri" w:eastAsia="Times New Roman" w:hAnsi="Calibri" w:cs="Calibri"/>
-          <w:color w:val="201F1E"/>
-          <w:lang w:eastAsia="nl-NL"/>
-        </w:rPr>
-        <w:t xml:space="preserve"> </w:t>
-      </w:r>
-      <w:proofErr w:type="spellStart"/>
-      <w:r>
-        <w:rPr>
-          <w:rFonts w:ascii="Calibri" w:eastAsia="Times New Roman" w:hAnsi="Calibri" w:cs="Calibri"/>
-          <w:color w:val="201F1E"/>
-          <w:lang w:eastAsia="nl-NL"/>
-        </w:rPr>
-        <w:t>leveranciers</w:t>
-      </w:r>
-      <w:proofErr w:type="spellEnd"/>
-      <w:r>
-        <w:rPr>
-          <w:rFonts w:ascii="Calibri" w:eastAsia="Times New Roman" w:hAnsi="Calibri" w:cs="Calibri"/>
-          <w:color w:val="201F1E"/>
-          <w:lang w:eastAsia="nl-NL"/>
-        </w:rPr>
-        <w:t xml:space="preserve"> </w:t>
-      </w:r>
-      <w:proofErr w:type="spellStart"/>
-      <w:r>
-        <w:rPr>
-          <w:rFonts w:ascii="Calibri" w:eastAsia="Times New Roman" w:hAnsi="Calibri" w:cs="Calibri"/>
-          <w:color w:val="201F1E"/>
-          <w:lang w:eastAsia="nl-NL"/>
-        </w:rPr>
-        <w:t>te</w:t>
-      </w:r>
-      <w:proofErr w:type="spellEnd"/>
-      <w:r>
-        <w:rPr>
-          <w:rFonts w:ascii="Calibri" w:eastAsia="Times New Roman" w:hAnsi="Calibri" w:cs="Calibri"/>
-          <w:color w:val="201F1E"/>
-          <w:lang w:eastAsia="nl-NL"/>
-        </w:rPr>
-        <w:t xml:space="preserve"> </w:t>
-      </w:r>
-      <w:proofErr w:type="spellStart"/>
-      <w:r>
-        <w:rPr>
-          <w:rFonts w:ascii="Calibri" w:eastAsia="Times New Roman" w:hAnsi="Calibri" w:cs="Calibri"/>
-          <w:color w:val="201F1E"/>
-          <w:lang w:eastAsia="nl-NL"/>
-        </w:rPr>
-        <w:t>zien</w:t>
-      </w:r>
-      <w:proofErr w:type="spellEnd"/>
-      <w:r>
-        <w:rPr>
-          <w:rFonts w:ascii="Calibri" w:eastAsia="Times New Roman" w:hAnsi="Calibri" w:cs="Calibri"/>
-          <w:color w:val="201F1E"/>
-          <w:lang w:eastAsia="nl-NL"/>
-        </w:rPr>
-        <w:t xml:space="preserve"> </w:t>
-      </w:r>
-      <w:proofErr w:type="spellStart"/>
-      <w:r>
-        <w:rPr>
-          <w:rFonts w:ascii="Calibri" w:eastAsia="Times New Roman" w:hAnsi="Calibri" w:cs="Calibri"/>
-          <w:color w:val="201F1E"/>
-          <w:lang w:eastAsia="nl-NL"/>
-        </w:rPr>
-        <w:t>zijn</w:t>
-      </w:r>
-      <w:proofErr w:type="spellEnd"/>
+          <w:lang w:val="nl-NL" w:eastAsia="nl-NL"/>
+        </w:rPr>
+        <w:t>En: ik kom op het scherm Overzicht leveranciers waar alle verschillende leveranciers te zien zijn</w:t>
+      </w:r>
     </w:p>
     <w:p>
       <w:pPr>
@@ -5234,89 +3423,27 @@
         <w:rPr>
           <w:rFonts w:ascii="Calibri" w:eastAsia="Times New Roman" w:hAnsi="Calibri" w:cs="Calibri"/>
           <w:color w:val="201F1E"/>
-          <w:lang w:eastAsia="nl-NL"/>
-        </w:rPr>
-        <w:t>En</w:t>
-      </w:r>
-      <w:r>
-        <w:rPr>
-          <w:rFonts w:ascii="Calibri" w:eastAsia="Times New Roman" w:hAnsi="Calibri" w:cs="Calibri"/>
-          <w:color w:val="201F1E"/>
-          <w:lang w:eastAsia="nl-NL"/>
-        </w:rPr>
-        <w:t xml:space="preserve">: er is server-side pagination </w:t>
+          <w:lang w:val="nl-NL" w:eastAsia="nl-NL"/>
+        </w:rPr>
+        <w:t xml:space="preserve">En: er is server-side </w:t>
       </w:r>
       <w:proofErr w:type="spellStart"/>
       <w:r>
         <w:rPr>
           <w:rFonts w:ascii="Calibri" w:eastAsia="Times New Roman" w:hAnsi="Calibri" w:cs="Calibri"/>
           <w:color w:val="201F1E"/>
-          <w:lang w:eastAsia="nl-NL"/>
-        </w:rPr>
-        <w:t>toegepast</w:t>
+          <w:lang w:val="nl-NL" w:eastAsia="nl-NL"/>
+        </w:rPr>
+        <w:t>pagination</w:t>
       </w:r>
       <w:proofErr w:type="spellEnd"/>
       <w:r>
         <w:rPr>
           <w:rFonts w:ascii="Calibri" w:eastAsia="Times New Roman" w:hAnsi="Calibri" w:cs="Calibri"/>
           <w:color w:val="201F1E"/>
-          <w:lang w:eastAsia="nl-NL"/>
-        </w:rPr>
-        <w:t xml:space="preserve"> met </w:t>
-      </w:r>
-      <w:proofErr w:type="spellStart"/>
-      <w:r>
-        <w:rPr>
-          <w:rFonts w:ascii="Calibri" w:eastAsia="Times New Roman" w:hAnsi="Calibri" w:cs="Calibri"/>
-          <w:color w:val="201F1E"/>
-          <w:lang w:eastAsia="nl-NL"/>
-        </w:rPr>
-        <w:t>een</w:t>
-      </w:r>
-      <w:proofErr w:type="spellEnd"/>
-      <w:r>
-        <w:rPr>
-          <w:rFonts w:ascii="Calibri" w:eastAsia="Times New Roman" w:hAnsi="Calibri" w:cs="Calibri"/>
-          <w:color w:val="201F1E"/>
-          <w:lang w:eastAsia="nl-NL"/>
-        </w:rPr>
-        <w:t xml:space="preserve"> </w:t>
-      </w:r>
-      <w:proofErr w:type="spellStart"/>
-      <w:r>
-        <w:rPr>
-          <w:rFonts w:ascii="Calibri" w:eastAsia="Times New Roman" w:hAnsi="Calibri" w:cs="Calibri"/>
-          <w:color w:val="201F1E"/>
-          <w:lang w:eastAsia="nl-NL"/>
-        </w:rPr>
-        <w:t>maximaal</w:t>
-      </w:r>
-      <w:proofErr w:type="spellEnd"/>
-      <w:r>
-        <w:rPr>
-          <w:rFonts w:ascii="Calibri" w:eastAsia="Times New Roman" w:hAnsi="Calibri" w:cs="Calibri"/>
-          <w:color w:val="201F1E"/>
-          <w:lang w:eastAsia="nl-NL"/>
-        </w:rPr>
-        <w:t xml:space="preserve"> </w:t>
-      </w:r>
-      <w:proofErr w:type="spellStart"/>
-      <w:r>
-        <w:rPr>
-          <w:rFonts w:ascii="Calibri" w:eastAsia="Times New Roman" w:hAnsi="Calibri" w:cs="Calibri"/>
-          <w:color w:val="201F1E"/>
-          <w:lang w:eastAsia="nl-NL"/>
-        </w:rPr>
-        <w:t>aantal</w:t>
-      </w:r>
-      <w:proofErr w:type="spellEnd"/>
-      <w:r>
-        <w:rPr>
-          <w:rFonts w:ascii="Calibri" w:eastAsia="Times New Roman" w:hAnsi="Calibri" w:cs="Calibri"/>
-          <w:color w:val="201F1E"/>
-          <w:lang w:eastAsia="nl-NL"/>
-        </w:rPr>
-        <w:t xml:space="preserve"> records van 4 </w:t>
+          <w:lang w:val="nl-NL" w:eastAsia="nl-NL"/>
+        </w:rPr>
+        <w:t xml:space="preserve"> toegepast met een maximaal aantal records van 4 </w:t>
       </w:r>
     </w:p>
     <w:p>
@@ -5337,125 +3464,27 @@
         <w:rPr>
           <w:rFonts w:ascii="Calibri" w:eastAsia="Times New Roman" w:hAnsi="Calibri" w:cs="Calibri"/>
           <w:color w:val="201F1E"/>
-          <w:lang w:eastAsia="nl-NL"/>
-        </w:rPr>
-        <w:t>En</w:t>
-      </w:r>
-      <w:r>
-        <w:rPr>
-          <w:rFonts w:ascii="Calibri" w:eastAsia="Times New Roman" w:hAnsi="Calibri" w:cs="Calibri"/>
-          <w:color w:val="201F1E"/>
-          <w:lang w:eastAsia="nl-NL"/>
-        </w:rPr>
-        <w:t xml:space="preserve">: </w:t>
+          <w:lang w:val="nl-NL" w:eastAsia="nl-NL"/>
+        </w:rPr>
+        <w:t xml:space="preserve">En: ik klik op het pen-icoon in de kolom Leverancier Details van de leverancier Astra </w:t>
       </w:r>
       <w:proofErr w:type="spellStart"/>
       <w:r>
         <w:rPr>
           <w:rFonts w:ascii="Calibri" w:eastAsia="Times New Roman" w:hAnsi="Calibri" w:cs="Calibri"/>
           <w:color w:val="201F1E"/>
-          <w:lang w:eastAsia="nl-NL"/>
-        </w:rPr>
-        <w:t>ik</w:t>
+          <w:lang w:val="nl-NL" w:eastAsia="nl-NL"/>
+        </w:rPr>
+        <w:t>Sweets</w:t>
       </w:r>
       <w:proofErr w:type="spellEnd"/>
       <w:r>
         <w:rPr>
           <w:rFonts w:ascii="Calibri" w:eastAsia="Times New Roman" w:hAnsi="Calibri" w:cs="Calibri"/>
           <w:color w:val="201F1E"/>
-          <w:lang w:eastAsia="nl-NL"/>
+          <w:lang w:val="nl-NL" w:eastAsia="nl-NL"/>
         </w:rPr>
         <w:t xml:space="preserve"> </w:t>
-      </w:r>
-      <w:proofErr w:type="spellStart"/>
-      <w:r>
-        <w:rPr>
-          <w:rFonts w:ascii="Calibri" w:eastAsia="Times New Roman" w:hAnsi="Calibri" w:cs="Calibri"/>
-          <w:color w:val="201F1E"/>
-          <w:lang w:eastAsia="nl-NL"/>
-        </w:rPr>
-        <w:t>klik</w:t>
-      </w:r>
-      <w:proofErr w:type="spellEnd"/>
-      <w:r>
-        <w:rPr>
-          <w:rFonts w:ascii="Calibri" w:eastAsia="Times New Roman" w:hAnsi="Calibri" w:cs="Calibri"/>
-          <w:color w:val="201F1E"/>
-          <w:lang w:eastAsia="nl-NL"/>
-        </w:rPr>
-        <w:t xml:space="preserve"> op het pen-</w:t>
-      </w:r>
-      <w:proofErr w:type="spellStart"/>
-      <w:r>
-        <w:rPr>
-          <w:rFonts w:ascii="Calibri" w:eastAsia="Times New Roman" w:hAnsi="Calibri" w:cs="Calibri"/>
-          <w:color w:val="201F1E"/>
-          <w:lang w:eastAsia="nl-NL"/>
-        </w:rPr>
-        <w:t>icoon</w:t>
-      </w:r>
-      <w:proofErr w:type="spellEnd"/>
-      <w:r>
-        <w:rPr>
-          <w:rFonts w:ascii="Calibri" w:eastAsia="Times New Roman" w:hAnsi="Calibri" w:cs="Calibri"/>
-          <w:color w:val="201F1E"/>
-          <w:lang w:eastAsia="nl-NL"/>
-        </w:rPr>
-        <w:t xml:space="preserve"> in de </w:t>
-      </w:r>
-      <w:proofErr w:type="spellStart"/>
-      <w:r>
-        <w:rPr>
-          <w:rFonts w:ascii="Calibri" w:eastAsia="Times New Roman" w:hAnsi="Calibri" w:cs="Calibri"/>
-          <w:color w:val="201F1E"/>
-          <w:lang w:eastAsia="nl-NL"/>
-        </w:rPr>
-        <w:t>kolom</w:t>
-      </w:r>
-      <w:proofErr w:type="spellEnd"/>
-      <w:r>
-        <w:rPr>
-          <w:rFonts w:ascii="Calibri" w:eastAsia="Times New Roman" w:hAnsi="Calibri" w:cs="Calibri"/>
-          <w:color w:val="201F1E"/>
-          <w:lang w:eastAsia="nl-NL"/>
-        </w:rPr>
-        <w:t xml:space="preserve"> </w:t>
-      </w:r>
-      <w:proofErr w:type="spellStart"/>
-      <w:r>
-        <w:rPr>
-          <w:rFonts w:ascii="Calibri" w:eastAsia="Times New Roman" w:hAnsi="Calibri" w:cs="Calibri"/>
-          <w:color w:val="201F1E"/>
-          <w:lang w:eastAsia="nl-NL"/>
-        </w:rPr>
-        <w:t>Leverancier</w:t>
-      </w:r>
-      <w:proofErr w:type="spellEnd"/>
-      <w:r>
-        <w:rPr>
-          <w:rFonts w:ascii="Calibri" w:eastAsia="Times New Roman" w:hAnsi="Calibri" w:cs="Calibri"/>
-          <w:color w:val="201F1E"/>
-          <w:lang w:eastAsia="nl-NL"/>
-        </w:rPr>
-        <w:t xml:space="preserve"> Details van de </w:t>
-      </w:r>
-      <w:proofErr w:type="spellStart"/>
-      <w:r>
-        <w:rPr>
-          <w:rFonts w:ascii="Calibri" w:eastAsia="Times New Roman" w:hAnsi="Calibri" w:cs="Calibri"/>
-          <w:color w:val="201F1E"/>
-          <w:lang w:eastAsia="nl-NL"/>
-        </w:rPr>
-        <w:t>leverancier</w:t>
-      </w:r>
-      <w:proofErr w:type="spellEnd"/>
-      <w:r>
-        <w:rPr>
-          <w:rFonts w:ascii="Calibri" w:eastAsia="Times New Roman" w:hAnsi="Calibri" w:cs="Calibri"/>
-          <w:color w:val="201F1E"/>
-          <w:lang w:eastAsia="nl-NL"/>
-        </w:rPr>
-        <w:t xml:space="preserve"> Astra Sweets </w:t>
       </w:r>
     </w:p>
     <w:p>
@@ -5476,108 +3505,20 @@
         <w:rPr>
           <w:rFonts w:ascii="Calibri" w:eastAsia="Times New Roman" w:hAnsi="Calibri" w:cs="Calibri"/>
           <w:color w:val="201F1E"/>
-          <w:lang w:eastAsia="nl-NL"/>
-        </w:rPr>
-        <w:t>En</w:t>
-      </w:r>
-      <w:r>
-        <w:rPr>
-          <w:rFonts w:ascii="Calibri" w:eastAsia="Times New Roman" w:hAnsi="Calibri" w:cs="Calibri"/>
-          <w:color w:val="201F1E"/>
-          <w:lang w:eastAsia="nl-NL"/>
-        </w:rPr>
-        <w:t xml:space="preserve">: </w:t>
+          <w:lang w:val="nl-NL" w:eastAsia="nl-NL"/>
+        </w:rPr>
+        <w:t xml:space="preserve">En: ik zie de pagina Leverancier Details van de leverancier Astra </w:t>
       </w:r>
       <w:proofErr w:type="spellStart"/>
       <w:r>
         <w:rPr>
           <w:rFonts w:ascii="Calibri" w:eastAsia="Times New Roman" w:hAnsi="Calibri" w:cs="Calibri"/>
           <w:color w:val="201F1E"/>
-          <w:lang w:eastAsia="nl-NL"/>
-        </w:rPr>
-        <w:t>ik</w:t>
+          <w:lang w:val="nl-NL" w:eastAsia="nl-NL"/>
+        </w:rPr>
+        <w:t>Sweets</w:t>
       </w:r>
       <w:proofErr w:type="spellEnd"/>
-      <w:r>
-        <w:rPr>
-          <w:rFonts w:ascii="Calibri" w:eastAsia="Times New Roman" w:hAnsi="Calibri" w:cs="Calibri"/>
-          <w:color w:val="201F1E"/>
-          <w:lang w:eastAsia="nl-NL"/>
-        </w:rPr>
-        <w:t xml:space="preserve"> </w:t>
-      </w:r>
-      <w:proofErr w:type="spellStart"/>
-      <w:r>
-        <w:rPr>
-          <w:rFonts w:ascii="Calibri" w:eastAsia="Times New Roman" w:hAnsi="Calibri" w:cs="Calibri"/>
-          <w:color w:val="201F1E"/>
-          <w:lang w:eastAsia="nl-NL"/>
-        </w:rPr>
-        <w:t>zie</w:t>
-      </w:r>
-      <w:proofErr w:type="spellEnd"/>
-      <w:r>
-        <w:rPr>
-          <w:rFonts w:ascii="Calibri" w:eastAsia="Times New Roman" w:hAnsi="Calibri" w:cs="Calibri"/>
-          <w:color w:val="201F1E"/>
-          <w:lang w:eastAsia="nl-NL"/>
-        </w:rPr>
-        <w:t xml:space="preserve"> de </w:t>
-      </w:r>
-      <w:proofErr w:type="spellStart"/>
-      <w:r>
-        <w:rPr>
-          <w:rFonts w:ascii="Calibri" w:eastAsia="Times New Roman" w:hAnsi="Calibri" w:cs="Calibri"/>
-          <w:color w:val="201F1E"/>
-          <w:lang w:eastAsia="nl-NL"/>
-        </w:rPr>
-        <w:t>pagina</w:t>
-      </w:r>
-      <w:proofErr w:type="spellEnd"/>
-      <w:r>
-        <w:rPr>
-          <w:rFonts w:ascii="Calibri" w:eastAsia="Times New Roman" w:hAnsi="Calibri" w:cs="Calibri"/>
-          <w:color w:val="201F1E"/>
-          <w:lang w:eastAsia="nl-NL"/>
-        </w:rPr>
-        <w:t xml:space="preserve"> </w:t>
-      </w:r>
-      <w:proofErr w:type="spellStart"/>
-      <w:r>
-        <w:rPr>
-          <w:rFonts w:ascii="Calibri" w:eastAsia="Times New Roman" w:hAnsi="Calibri" w:cs="Calibri"/>
-          <w:color w:val="201F1E"/>
-          <w:lang w:eastAsia="nl-NL"/>
-        </w:rPr>
-        <w:t>Leverancier</w:t>
-      </w:r>
-      <w:proofErr w:type="spellEnd"/>
-      <w:r>
-        <w:rPr>
-          <w:rFonts w:ascii="Calibri" w:eastAsia="Times New Roman" w:hAnsi="Calibri" w:cs="Calibri"/>
-          <w:color w:val="201F1E"/>
-          <w:lang w:eastAsia="nl-NL"/>
-        </w:rPr>
-        <w:t xml:space="preserve"> Details van de </w:t>
-      </w:r>
-      <w:proofErr w:type="spellStart"/>
-      <w:r>
-        <w:rPr>
-          <w:rFonts w:ascii="Calibri" w:eastAsia="Times New Roman" w:hAnsi="Calibri" w:cs="Calibri"/>
-          <w:color w:val="201F1E"/>
-          <w:lang w:eastAsia="nl-NL"/>
-        </w:rPr>
-        <w:t>leverancier</w:t>
-      </w:r>
-      <w:proofErr w:type="spellEnd"/>
-      <w:r>
-        <w:rPr>
-          <w:rFonts w:ascii="Calibri" w:eastAsia="Times New Roman" w:hAnsi="Calibri" w:cs="Calibri"/>
-          <w:color w:val="201F1E"/>
-          <w:lang w:eastAsia="nl-NL"/>
-        </w:rPr>
-        <w:t xml:space="preserve"> Astra Sweets</w:t>
-      </w:r>
     </w:p>
     <w:p>
       <w:pPr>
@@ -5597,53 +3538,9 @@
         <w:rPr>
           <w:rFonts w:ascii="Calibri" w:eastAsia="Times New Roman" w:hAnsi="Calibri" w:cs="Calibri"/>
           <w:color w:val="201F1E"/>
-          <w:lang w:eastAsia="nl-NL"/>
-        </w:rPr>
-        <w:t>En</w:t>
-      </w:r>
-      <w:r>
-        <w:rPr>
-          <w:rFonts w:ascii="Calibri" w:eastAsia="Times New Roman" w:hAnsi="Calibri" w:cs="Calibri"/>
-          <w:color w:val="201F1E"/>
-          <w:lang w:eastAsia="nl-NL"/>
-        </w:rPr>
-        <w:t xml:space="preserve">: </w:t>
-      </w:r>
-      <w:proofErr w:type="spellStart"/>
-      <w:r>
-        <w:rPr>
-          <w:rFonts w:ascii="Calibri" w:eastAsia="Times New Roman" w:hAnsi="Calibri" w:cs="Calibri"/>
-          <w:color w:val="201F1E"/>
-          <w:lang w:eastAsia="nl-NL"/>
-        </w:rPr>
-        <w:t>ik</w:t>
-      </w:r>
-      <w:proofErr w:type="spellEnd"/>
-      <w:r>
-        <w:rPr>
-          <w:rFonts w:ascii="Calibri" w:eastAsia="Times New Roman" w:hAnsi="Calibri" w:cs="Calibri"/>
-          <w:color w:val="201F1E"/>
-          <w:lang w:eastAsia="nl-NL"/>
-        </w:rPr>
-        <w:t xml:space="preserve"> </w:t>
-      </w:r>
-      <w:proofErr w:type="spellStart"/>
-      <w:r>
-        <w:rPr>
-          <w:rFonts w:ascii="Calibri" w:eastAsia="Times New Roman" w:hAnsi="Calibri" w:cs="Calibri"/>
-          <w:color w:val="201F1E"/>
-          <w:lang w:eastAsia="nl-NL"/>
-        </w:rPr>
-        <w:t>klik</w:t>
-      </w:r>
-      <w:proofErr w:type="spellEnd"/>
-      <w:r>
-        <w:rPr>
-          <w:rFonts w:ascii="Calibri" w:eastAsia="Times New Roman" w:hAnsi="Calibri" w:cs="Calibri"/>
-          <w:color w:val="201F1E"/>
-          <w:lang w:eastAsia="nl-NL"/>
-        </w:rPr>
-        <w:t xml:space="preserve"> op de button Wijzig</w:t>
+          <w:lang w:val="nl-NL" w:eastAsia="nl-NL"/>
+        </w:rPr>
+        <w:t>En: ik klik op de button Wijzig</w:t>
       </w:r>
     </w:p>
     <w:p>
@@ -5664,133 +3561,27 @@
         <w:rPr>
           <w:rFonts w:ascii="Calibri" w:eastAsia="Times New Roman" w:hAnsi="Calibri" w:cs="Calibri"/>
           <w:color w:val="201F1E"/>
-          <w:lang w:eastAsia="nl-NL"/>
-        </w:rPr>
-        <w:t>En</w:t>
-      </w:r>
-      <w:r>
-        <w:rPr>
-          <w:rFonts w:ascii="Calibri" w:eastAsia="Times New Roman" w:hAnsi="Calibri" w:cs="Calibri"/>
-          <w:color w:val="201F1E"/>
-          <w:lang w:eastAsia="nl-NL"/>
-        </w:rPr>
-        <w:t xml:space="preserve">: </w:t>
+          <w:lang w:val="nl-NL" w:eastAsia="nl-NL"/>
+        </w:rPr>
+        <w:t xml:space="preserve">En: ik zie de pagina Wijzig </w:t>
       </w:r>
       <w:proofErr w:type="spellStart"/>
       <w:r>
         <w:rPr>
           <w:rFonts w:ascii="Calibri" w:eastAsia="Times New Roman" w:hAnsi="Calibri" w:cs="Calibri"/>
           <w:color w:val="201F1E"/>
-          <w:lang w:eastAsia="nl-NL"/>
-        </w:rPr>
-        <w:t>ik</w:t>
+          <w:lang w:val="nl-NL" w:eastAsia="nl-NL"/>
+        </w:rPr>
+        <w:t>Leveranciergegevens</w:t>
       </w:r>
       <w:proofErr w:type="spellEnd"/>
       <w:r>
         <w:rPr>
           <w:rFonts w:ascii="Calibri" w:eastAsia="Times New Roman" w:hAnsi="Calibri" w:cs="Calibri"/>
           <w:color w:val="201F1E"/>
-          <w:lang w:eastAsia="nl-NL"/>
-        </w:rPr>
-        <w:t xml:space="preserve"> </w:t>
-      </w:r>
-      <w:proofErr w:type="spellStart"/>
-      <w:r>
-        <w:rPr>
-          <w:rFonts w:ascii="Calibri" w:eastAsia="Times New Roman" w:hAnsi="Calibri" w:cs="Calibri"/>
-          <w:color w:val="201F1E"/>
-          <w:lang w:eastAsia="nl-NL"/>
-        </w:rPr>
-        <w:t>zie</w:t>
-      </w:r>
-      <w:proofErr w:type="spellEnd"/>
-      <w:r>
-        <w:rPr>
-          <w:rFonts w:ascii="Calibri" w:eastAsia="Times New Roman" w:hAnsi="Calibri" w:cs="Calibri"/>
-          <w:color w:val="201F1E"/>
-          <w:lang w:eastAsia="nl-NL"/>
-        </w:rPr>
-        <w:t xml:space="preserve"> de </w:t>
-      </w:r>
-      <w:proofErr w:type="spellStart"/>
-      <w:r>
-        <w:rPr>
-          <w:rFonts w:ascii="Calibri" w:eastAsia="Times New Roman" w:hAnsi="Calibri" w:cs="Calibri"/>
-          <w:color w:val="201F1E"/>
-          <w:lang w:eastAsia="nl-NL"/>
-        </w:rPr>
-        <w:t>pagina</w:t>
-      </w:r>
-      <w:proofErr w:type="spellEnd"/>
-      <w:r>
-        <w:rPr>
-          <w:rFonts w:ascii="Calibri" w:eastAsia="Times New Roman" w:hAnsi="Calibri" w:cs="Calibri"/>
-          <w:color w:val="201F1E"/>
-          <w:lang w:eastAsia="nl-NL"/>
-        </w:rPr>
-        <w:t xml:space="preserve"> Wijzig </w:t>
-      </w:r>
-      <w:proofErr w:type="spellStart"/>
-      <w:r>
-        <w:rPr>
-          <w:rFonts w:ascii="Calibri" w:eastAsia="Times New Roman" w:hAnsi="Calibri" w:cs="Calibri"/>
-          <w:color w:val="201F1E"/>
-          <w:lang w:eastAsia="nl-NL"/>
-        </w:rPr>
-        <w:t>Leveranciergegevens</w:t>
-      </w:r>
-      <w:proofErr w:type="spellEnd"/>
-      <w:r>
-        <w:rPr>
-          <w:rFonts w:ascii="Calibri" w:eastAsia="Times New Roman" w:hAnsi="Calibri" w:cs="Calibri"/>
-          <w:color w:val="201F1E"/>
-          <w:lang w:eastAsia="nl-NL"/>
-        </w:rPr>
-        <w:t xml:space="preserve"> met alle </w:t>
-      </w:r>
-      <w:proofErr w:type="spellStart"/>
-      <w:r>
-        <w:rPr>
-          <w:rFonts w:ascii="Calibri" w:eastAsia="Times New Roman" w:hAnsi="Calibri" w:cs="Calibri"/>
-          <w:color w:val="201F1E"/>
-          <w:lang w:eastAsia="nl-NL"/>
-        </w:rPr>
-        <w:t>te</w:t>
-      </w:r>
-      <w:proofErr w:type="spellEnd"/>
-      <w:r>
-        <w:rPr>
-          <w:rFonts w:ascii="Calibri" w:eastAsia="Times New Roman" w:hAnsi="Calibri" w:cs="Calibri"/>
-          <w:color w:val="201F1E"/>
-          <w:lang w:eastAsia="nl-NL"/>
-        </w:rPr>
-        <w:t xml:space="preserve"> </w:t>
-      </w:r>
-      <w:proofErr w:type="spellStart"/>
-      <w:r>
-        <w:rPr>
-          <w:rFonts w:ascii="Calibri" w:eastAsia="Times New Roman" w:hAnsi="Calibri" w:cs="Calibri"/>
-          <w:color w:val="201F1E"/>
-          <w:lang w:eastAsia="nl-NL"/>
-        </w:rPr>
-        <w:t>wijzigen</w:t>
-      </w:r>
-      <w:proofErr w:type="spellEnd"/>
-      <w:r>
-        <w:rPr>
-          <w:rFonts w:ascii="Calibri" w:eastAsia="Times New Roman" w:hAnsi="Calibri" w:cs="Calibri"/>
-          <w:color w:val="201F1E"/>
-          <w:lang w:eastAsia="nl-NL"/>
-        </w:rPr>
-        <w:t xml:space="preserve"> </w:t>
-      </w:r>
-      <w:r>
-        <w:rPr>
-          <w:rFonts w:ascii="Calibri" w:eastAsia="Times New Roman" w:hAnsi="Calibri" w:cs="Calibri"/>
-          <w:color w:val="201F1E"/>
-          <w:lang w:eastAsia="nl-NL"/>
-        </w:rPr>
-        <w:t>Velden</w:t>
+          <w:lang w:val="nl-NL" w:eastAsia="nl-NL"/>
+        </w:rPr>
+        <w:t xml:space="preserve"> met alle te wijzigen Velden</w:t>
       </w:r>
     </w:p>
     <w:p>
@@ -5812,145 +3603,19 @@
         <w:rPr>
           <w:rFonts w:ascii="Calibri" w:eastAsia="Times New Roman" w:hAnsi="Calibri" w:cs="Calibri"/>
           <w:color w:val="201F1E"/>
-          <w:lang w:eastAsia="nl-NL"/>
+          <w:lang w:val="nl-NL" w:eastAsia="nl-NL"/>
         </w:rPr>
         <w:lastRenderedPageBreak/>
         <w:t>Waneer</w:t>
       </w:r>
       <w:proofErr w:type="spellEnd"/>
-      <w:proofErr w:type="gramStart"/>
-      <w:r>
-        <w:rPr>
-          <w:rFonts w:ascii="Calibri" w:eastAsia="Times New Roman" w:hAnsi="Calibri" w:cs="Calibri"/>
-          <w:color w:val="201F1E"/>
-          <w:lang w:eastAsia="nl-NL"/>
-        </w:rPr>
-        <w:t xml:space="preserve">: </w:t>
-      </w:r>
-      <w:r>
-        <w:rPr>
-          <w:rFonts w:ascii="Calibri" w:eastAsia="Times New Roman" w:hAnsi="Calibri" w:cs="Calibri"/>
-          <w:color w:val="201F1E"/>
-          <w:lang w:eastAsia="nl-NL"/>
-        </w:rPr>
-        <w:t>:</w:t>
-      </w:r>
-      <w:proofErr w:type="gramEnd"/>
-      <w:r>
-        <w:rPr>
-          <w:rFonts w:ascii="Calibri" w:eastAsia="Times New Roman" w:hAnsi="Calibri" w:cs="Calibri"/>
-          <w:color w:val="201F1E"/>
-          <w:lang w:eastAsia="nl-NL"/>
-        </w:rPr>
-        <w:t xml:space="preserve"> </w:t>
-      </w:r>
-      <w:proofErr w:type="spellStart"/>
-      <w:r>
-        <w:rPr>
-          <w:rFonts w:ascii="Calibri" w:eastAsia="Times New Roman" w:hAnsi="Calibri" w:cs="Calibri"/>
-          <w:color w:val="201F1E"/>
-          <w:lang w:eastAsia="nl-NL"/>
-        </w:rPr>
-        <w:t>ik</w:t>
-      </w:r>
-      <w:proofErr w:type="spellEnd"/>
-      <w:r>
-        <w:rPr>
-          <w:rFonts w:ascii="Calibri" w:eastAsia="Times New Roman" w:hAnsi="Calibri" w:cs="Calibri"/>
-          <w:color w:val="201F1E"/>
-          <w:lang w:eastAsia="nl-NL"/>
-        </w:rPr>
-        <w:t xml:space="preserve"> de </w:t>
-      </w:r>
-      <w:proofErr w:type="spellStart"/>
-      <w:r>
-        <w:rPr>
-          <w:rFonts w:ascii="Calibri" w:eastAsia="Times New Roman" w:hAnsi="Calibri" w:cs="Calibri"/>
-          <w:color w:val="201F1E"/>
-          <w:lang w:eastAsia="nl-NL"/>
-        </w:rPr>
-        <w:t>huidige</w:t>
-      </w:r>
-      <w:proofErr w:type="spellEnd"/>
-      <w:r>
-        <w:rPr>
-          <w:rFonts w:ascii="Calibri" w:eastAsia="Times New Roman" w:hAnsi="Calibri" w:cs="Calibri"/>
-          <w:color w:val="201F1E"/>
-          <w:lang w:eastAsia="nl-NL"/>
-        </w:rPr>
-        <w:t xml:space="preserve"> </w:t>
-      </w:r>
-      <w:proofErr w:type="spellStart"/>
-      <w:r>
-        <w:rPr>
-          <w:rFonts w:ascii="Calibri" w:eastAsia="Times New Roman" w:hAnsi="Calibri" w:cs="Calibri"/>
-          <w:color w:val="201F1E"/>
-          <w:lang w:eastAsia="nl-NL"/>
-        </w:rPr>
-        <w:t>waarde</w:t>
-      </w:r>
-      <w:proofErr w:type="spellEnd"/>
-      <w:r>
-        <w:rPr>
-          <w:rFonts w:ascii="Calibri" w:eastAsia="Times New Roman" w:hAnsi="Calibri" w:cs="Calibri"/>
-          <w:color w:val="201F1E"/>
-          <w:lang w:eastAsia="nl-NL"/>
-        </w:rPr>
-        <w:t xml:space="preserve"> van het veld </w:t>
-      </w:r>
-      <w:proofErr w:type="spellStart"/>
-      <w:r>
-        <w:rPr>
-          <w:rFonts w:ascii="Calibri" w:eastAsia="Times New Roman" w:hAnsi="Calibri" w:cs="Calibri"/>
-          <w:color w:val="201F1E"/>
-          <w:lang w:eastAsia="nl-NL"/>
-        </w:rPr>
-        <w:t>Mobiel</w:t>
-      </w:r>
-      <w:proofErr w:type="spellEnd"/>
-      <w:r>
-        <w:rPr>
-          <w:rFonts w:ascii="Calibri" w:eastAsia="Times New Roman" w:hAnsi="Calibri" w:cs="Calibri"/>
-          <w:color w:val="201F1E"/>
-          <w:lang w:eastAsia="nl-NL"/>
-        </w:rPr>
-        <w:t xml:space="preserve"> </w:t>
-      </w:r>
-      <w:proofErr w:type="spellStart"/>
-      <w:r>
-        <w:rPr>
-          <w:rFonts w:ascii="Calibri" w:eastAsia="Times New Roman" w:hAnsi="Calibri" w:cs="Calibri"/>
-          <w:color w:val="201F1E"/>
-          <w:lang w:eastAsia="nl-NL"/>
-        </w:rPr>
-        <w:t>verander</w:t>
-      </w:r>
-      <w:proofErr w:type="spellEnd"/>
-      <w:r>
-        <w:rPr>
-          <w:rFonts w:ascii="Calibri" w:eastAsia="Times New Roman" w:hAnsi="Calibri" w:cs="Calibri"/>
-          <w:color w:val="201F1E"/>
-          <w:lang w:eastAsia="nl-NL"/>
-        </w:rPr>
-        <w:t xml:space="preserve"> in de </w:t>
-      </w:r>
-      <w:proofErr w:type="spellStart"/>
-      <w:r>
-        <w:rPr>
-          <w:rFonts w:ascii="Calibri" w:eastAsia="Times New Roman" w:hAnsi="Calibri" w:cs="Calibri"/>
-          <w:color w:val="201F1E"/>
-          <w:lang w:eastAsia="nl-NL"/>
-        </w:rPr>
-        <w:t>waarde</w:t>
-      </w:r>
-      <w:proofErr w:type="spellEnd"/>
-      <w:r>
-        <w:rPr>
-          <w:rFonts w:ascii="Calibri" w:eastAsia="Times New Roman" w:hAnsi="Calibri" w:cs="Calibri"/>
-          <w:color w:val="201F1E"/>
-          <w:lang w:eastAsia="nl-NL"/>
-        </w:rPr>
-        <w:t xml:space="preserve"> 06-39398825</w:t>
+      <w:r>
+        <w:rPr>
+          <w:rFonts w:ascii="Calibri" w:eastAsia="Times New Roman" w:hAnsi="Calibri" w:cs="Calibri"/>
+          <w:color w:val="201F1E"/>
+          <w:lang w:val="nl-NL" w:eastAsia="nl-NL"/>
+        </w:rPr>
+        <w:t>: : ik de huidige waarde van het veld Mobiel verander in de waarde 06-39398825</w:t>
       </w:r>
     </w:p>
     <w:p>
@@ -5971,135 +3636,9 @@
         <w:rPr>
           <w:rFonts w:ascii="Calibri" w:eastAsia="Times New Roman" w:hAnsi="Calibri" w:cs="Calibri"/>
           <w:color w:val="201F1E"/>
-          <w:lang w:eastAsia="nl-NL"/>
-        </w:rPr>
-        <w:t xml:space="preserve">En: </w:t>
-      </w:r>
-      <w:proofErr w:type="spellStart"/>
-      <w:r>
-        <w:rPr>
-          <w:rFonts w:ascii="Calibri" w:eastAsia="Times New Roman" w:hAnsi="Calibri" w:cs="Calibri"/>
-          <w:color w:val="201F1E"/>
-          <w:lang w:eastAsia="nl-NL"/>
-        </w:rPr>
-        <w:t>ik</w:t>
-      </w:r>
-      <w:proofErr w:type="spellEnd"/>
-      <w:r>
-        <w:rPr>
-          <w:rFonts w:ascii="Calibri" w:eastAsia="Times New Roman" w:hAnsi="Calibri" w:cs="Calibri"/>
-          <w:color w:val="201F1E"/>
-          <w:lang w:eastAsia="nl-NL"/>
-        </w:rPr>
-        <w:t xml:space="preserve"> de </w:t>
-      </w:r>
-      <w:proofErr w:type="spellStart"/>
-      <w:r>
-        <w:rPr>
-          <w:rFonts w:ascii="Calibri" w:eastAsia="Times New Roman" w:hAnsi="Calibri" w:cs="Calibri"/>
-          <w:color w:val="201F1E"/>
-          <w:lang w:eastAsia="nl-NL"/>
-        </w:rPr>
-        <w:t>huidige</w:t>
-      </w:r>
-      <w:proofErr w:type="spellEnd"/>
-      <w:r>
-        <w:rPr>
-          <w:rFonts w:ascii="Calibri" w:eastAsia="Times New Roman" w:hAnsi="Calibri" w:cs="Calibri"/>
-          <w:color w:val="201F1E"/>
-          <w:lang w:eastAsia="nl-NL"/>
-        </w:rPr>
-        <w:t xml:space="preserve"> </w:t>
-      </w:r>
-      <w:proofErr w:type="spellStart"/>
-      <w:r>
-        <w:rPr>
-          <w:rFonts w:ascii="Calibri" w:eastAsia="Times New Roman" w:hAnsi="Calibri" w:cs="Calibri"/>
-          <w:color w:val="201F1E"/>
-          <w:lang w:eastAsia="nl-NL"/>
-        </w:rPr>
-        <w:t>waarde</w:t>
-      </w:r>
-      <w:proofErr w:type="spellEnd"/>
-      <w:r>
-        <w:rPr>
-          <w:rFonts w:ascii="Calibri" w:eastAsia="Times New Roman" w:hAnsi="Calibri" w:cs="Calibri"/>
-          <w:color w:val="201F1E"/>
-          <w:lang w:eastAsia="nl-NL"/>
-        </w:rPr>
-        <w:t xml:space="preserve"> van het veld </w:t>
-      </w:r>
-      <w:proofErr w:type="spellStart"/>
-      <w:r>
-        <w:rPr>
-          <w:rFonts w:ascii="Calibri" w:eastAsia="Times New Roman" w:hAnsi="Calibri" w:cs="Calibri"/>
-          <w:color w:val="201F1E"/>
-          <w:lang w:eastAsia="nl-NL"/>
-        </w:rPr>
-        <w:t>Straatnaam</w:t>
-      </w:r>
-      <w:proofErr w:type="spellEnd"/>
-      <w:r>
-        <w:rPr>
-          <w:rFonts w:ascii="Calibri" w:eastAsia="Times New Roman" w:hAnsi="Calibri" w:cs="Calibri"/>
-          <w:color w:val="201F1E"/>
-          <w:lang w:eastAsia="nl-NL"/>
-        </w:rPr>
-        <w:t xml:space="preserve"> </w:t>
-      </w:r>
-      <w:proofErr w:type="spellStart"/>
-      <w:r>
-        <w:rPr>
-          <w:rFonts w:ascii="Calibri" w:eastAsia="Times New Roman" w:hAnsi="Calibri" w:cs="Calibri"/>
-          <w:color w:val="201F1E"/>
-          <w:lang w:eastAsia="nl-NL"/>
-        </w:rPr>
-        <w:t>verander</w:t>
-      </w:r>
-      <w:proofErr w:type="spellEnd"/>
-      <w:r>
-        <w:rPr>
-          <w:rFonts w:ascii="Calibri" w:eastAsia="Times New Roman" w:hAnsi="Calibri" w:cs="Calibri"/>
-          <w:color w:val="201F1E"/>
-          <w:lang w:eastAsia="nl-NL"/>
-        </w:rPr>
-        <w:t xml:space="preserve"> in de </w:t>
-      </w:r>
-      <w:proofErr w:type="spellStart"/>
-      <w:r>
-        <w:rPr>
-          <w:rFonts w:ascii="Calibri" w:eastAsia="Times New Roman" w:hAnsi="Calibri" w:cs="Calibri"/>
-          <w:color w:val="201F1E"/>
-          <w:lang w:eastAsia="nl-NL"/>
-        </w:rPr>
-        <w:t>waarde</w:t>
-      </w:r>
-      <w:proofErr w:type="spellEnd"/>
-      <w:r>
-        <w:rPr>
-          <w:rFonts w:ascii="Calibri" w:eastAsia="Times New Roman" w:hAnsi="Calibri" w:cs="Calibri"/>
-          <w:color w:val="201F1E"/>
-          <w:lang w:eastAsia="nl-NL"/>
-        </w:rPr>
-        <w:t xml:space="preserve"> Den </w:t>
-      </w:r>
-      <w:proofErr w:type="spellStart"/>
-      <w:r>
-        <w:rPr>
-          <w:rFonts w:ascii="Calibri" w:eastAsia="Times New Roman" w:hAnsi="Calibri" w:cs="Calibri"/>
-          <w:color w:val="201F1E"/>
-          <w:lang w:eastAsia="nl-NL"/>
-        </w:rPr>
-        <w:t>Dolderlaan</w:t>
-      </w:r>
-      <w:proofErr w:type="spellEnd"/>
-      <w:r>
-        <w:rPr>
-          <w:rFonts w:ascii="Calibri" w:eastAsia="Times New Roman" w:hAnsi="Calibri" w:cs="Calibri"/>
-          <w:color w:val="201F1E"/>
-          <w:lang w:eastAsia="nl-NL"/>
-        </w:rPr>
-        <w:t xml:space="preserve"> </w:t>
+          <w:lang w:val="nl-NL" w:eastAsia="nl-NL"/>
+        </w:rPr>
+        <w:t xml:space="preserve">En: ik de huidige waarde van het veld Straatnaam verander in de waarde Den Dolderlaan </w:t>
       </w:r>
     </w:p>
     <w:p>
@@ -6120,53 +3659,9 @@
         <w:rPr>
           <w:rFonts w:ascii="Calibri" w:eastAsia="Times New Roman" w:hAnsi="Calibri" w:cs="Calibri"/>
           <w:color w:val="201F1E"/>
-          <w:lang w:eastAsia="nl-NL"/>
-        </w:rPr>
-        <w:t>En</w:t>
-      </w:r>
-      <w:r>
-        <w:rPr>
-          <w:rFonts w:ascii="Calibri" w:eastAsia="Times New Roman" w:hAnsi="Calibri" w:cs="Calibri"/>
-          <w:color w:val="201F1E"/>
-          <w:lang w:eastAsia="nl-NL"/>
-        </w:rPr>
-        <w:t xml:space="preserve">: </w:t>
-      </w:r>
-      <w:proofErr w:type="spellStart"/>
-      <w:r>
-        <w:rPr>
-          <w:rFonts w:ascii="Calibri" w:eastAsia="Times New Roman" w:hAnsi="Calibri" w:cs="Calibri"/>
-          <w:color w:val="201F1E"/>
-          <w:lang w:eastAsia="nl-NL"/>
-        </w:rPr>
-        <w:t>ik</w:t>
-      </w:r>
-      <w:proofErr w:type="spellEnd"/>
-      <w:r>
-        <w:rPr>
-          <w:rFonts w:ascii="Calibri" w:eastAsia="Times New Roman" w:hAnsi="Calibri" w:cs="Calibri"/>
-          <w:color w:val="201F1E"/>
-          <w:lang w:eastAsia="nl-NL"/>
-        </w:rPr>
-        <w:t xml:space="preserve"> </w:t>
-      </w:r>
-      <w:proofErr w:type="spellStart"/>
-      <w:r>
-        <w:rPr>
-          <w:rFonts w:ascii="Calibri" w:eastAsia="Times New Roman" w:hAnsi="Calibri" w:cs="Calibri"/>
-          <w:color w:val="201F1E"/>
-          <w:lang w:eastAsia="nl-NL"/>
-        </w:rPr>
-        <w:t>klik</w:t>
-      </w:r>
-      <w:proofErr w:type="spellEnd"/>
-      <w:r>
-        <w:rPr>
-          <w:rFonts w:ascii="Calibri" w:eastAsia="Times New Roman" w:hAnsi="Calibri" w:cs="Calibri"/>
-          <w:color w:val="201F1E"/>
-          <w:lang w:eastAsia="nl-NL"/>
-        </w:rPr>
-        <w:t xml:space="preserve"> op de knop Sla op</w:t>
+          <w:lang w:val="nl-NL" w:eastAsia="nl-NL"/>
+        </w:rPr>
+        <w:t>En: ik klik op de knop Sla op</w:t>
       </w:r>
     </w:p>
     <w:p>
@@ -6187,197 +3682,9 @@
         <w:rPr>
           <w:rFonts w:ascii="Calibri" w:eastAsia="Times New Roman" w:hAnsi="Calibri" w:cs="Calibri"/>
           <w:color w:val="201F1E"/>
-          <w:lang w:eastAsia="nl-NL"/>
-        </w:rPr>
-        <w:t>Dan</w:t>
-      </w:r>
-      <w:r>
-        <w:rPr>
-          <w:rFonts w:ascii="Calibri" w:eastAsia="Times New Roman" w:hAnsi="Calibri" w:cs="Calibri"/>
-          <w:color w:val="201F1E"/>
-          <w:lang w:eastAsia="nl-NL"/>
-        </w:rPr>
-        <w:t xml:space="preserve">: </w:t>
-      </w:r>
-      <w:proofErr w:type="spellStart"/>
-      <w:r>
-        <w:rPr>
-          <w:rFonts w:ascii="Calibri" w:eastAsia="Times New Roman" w:hAnsi="Calibri" w:cs="Calibri"/>
-          <w:color w:val="201F1E"/>
-          <w:lang w:eastAsia="nl-NL"/>
-        </w:rPr>
-        <w:t>krijg</w:t>
-      </w:r>
-      <w:proofErr w:type="spellEnd"/>
-      <w:r>
-        <w:rPr>
-          <w:rFonts w:ascii="Calibri" w:eastAsia="Times New Roman" w:hAnsi="Calibri" w:cs="Calibri"/>
-          <w:color w:val="201F1E"/>
-          <w:lang w:eastAsia="nl-NL"/>
-        </w:rPr>
-        <w:t xml:space="preserve"> </w:t>
-      </w:r>
-      <w:proofErr w:type="spellStart"/>
-      <w:r>
-        <w:rPr>
-          <w:rFonts w:ascii="Calibri" w:eastAsia="Times New Roman" w:hAnsi="Calibri" w:cs="Calibri"/>
-          <w:color w:val="201F1E"/>
-          <w:lang w:eastAsia="nl-NL"/>
-        </w:rPr>
-        <w:t>ik</w:t>
-      </w:r>
-      <w:proofErr w:type="spellEnd"/>
-      <w:r>
-        <w:rPr>
-          <w:rFonts w:ascii="Calibri" w:eastAsia="Times New Roman" w:hAnsi="Calibri" w:cs="Calibri"/>
-          <w:color w:val="201F1E"/>
-          <w:lang w:eastAsia="nl-NL"/>
-        </w:rPr>
-        <w:t xml:space="preserve"> </w:t>
-      </w:r>
-      <w:proofErr w:type="spellStart"/>
-      <w:r>
-        <w:rPr>
-          <w:rFonts w:ascii="Calibri" w:eastAsia="Times New Roman" w:hAnsi="Calibri" w:cs="Calibri"/>
-          <w:color w:val="201F1E"/>
-          <w:lang w:eastAsia="nl-NL"/>
-        </w:rPr>
-        <w:t>een</w:t>
-      </w:r>
-      <w:proofErr w:type="spellEnd"/>
-      <w:r>
-        <w:rPr>
-          <w:rFonts w:ascii="Calibri" w:eastAsia="Times New Roman" w:hAnsi="Calibri" w:cs="Calibri"/>
-          <w:color w:val="201F1E"/>
-          <w:lang w:eastAsia="nl-NL"/>
-        </w:rPr>
-        <w:t xml:space="preserve"> melding “Door </w:t>
-      </w:r>
-      <w:proofErr w:type="spellStart"/>
-      <w:r>
-        <w:rPr>
-          <w:rFonts w:ascii="Calibri" w:eastAsia="Times New Roman" w:hAnsi="Calibri" w:cs="Calibri"/>
-          <w:color w:val="201F1E"/>
-          <w:lang w:eastAsia="nl-NL"/>
-        </w:rPr>
-        <w:t>een</w:t>
-      </w:r>
-      <w:proofErr w:type="spellEnd"/>
-      <w:r>
-        <w:rPr>
-          <w:rFonts w:ascii="Calibri" w:eastAsia="Times New Roman" w:hAnsi="Calibri" w:cs="Calibri"/>
-          <w:color w:val="201F1E"/>
-          <w:lang w:eastAsia="nl-NL"/>
-        </w:rPr>
-        <w:t xml:space="preserve"> </w:t>
-      </w:r>
-      <w:proofErr w:type="spellStart"/>
-      <w:r>
-        <w:rPr>
-          <w:rFonts w:ascii="Calibri" w:eastAsia="Times New Roman" w:hAnsi="Calibri" w:cs="Calibri"/>
-          <w:color w:val="201F1E"/>
-          <w:lang w:eastAsia="nl-NL"/>
-        </w:rPr>
-        <w:t>technische</w:t>
-      </w:r>
-      <w:proofErr w:type="spellEnd"/>
-      <w:r>
-        <w:rPr>
-          <w:rFonts w:ascii="Calibri" w:eastAsia="Times New Roman" w:hAnsi="Calibri" w:cs="Calibri"/>
-          <w:color w:val="201F1E"/>
-          <w:lang w:eastAsia="nl-NL"/>
-        </w:rPr>
-        <w:t xml:space="preserve"> storing is het </w:t>
-      </w:r>
-      <w:proofErr w:type="spellStart"/>
-      <w:r>
-        <w:rPr>
-          <w:rFonts w:ascii="Calibri" w:eastAsia="Times New Roman" w:hAnsi="Calibri" w:cs="Calibri"/>
-          <w:color w:val="201F1E"/>
-          <w:lang w:eastAsia="nl-NL"/>
-        </w:rPr>
-        <w:t>niet</w:t>
-      </w:r>
-      <w:proofErr w:type="spellEnd"/>
-      <w:r>
-        <w:rPr>
-          <w:rFonts w:ascii="Calibri" w:eastAsia="Times New Roman" w:hAnsi="Calibri" w:cs="Calibri"/>
-          <w:color w:val="201F1E"/>
-          <w:lang w:eastAsia="nl-NL"/>
-        </w:rPr>
-        <w:t xml:space="preserve"> </w:t>
-      </w:r>
-      <w:proofErr w:type="spellStart"/>
-      <w:r>
-        <w:rPr>
-          <w:rFonts w:ascii="Calibri" w:eastAsia="Times New Roman" w:hAnsi="Calibri" w:cs="Calibri"/>
-          <w:color w:val="201F1E"/>
-          <w:lang w:eastAsia="nl-NL"/>
-        </w:rPr>
-        <w:t>mogelijk</w:t>
-      </w:r>
-      <w:proofErr w:type="spellEnd"/>
-      <w:r>
-        <w:rPr>
-          <w:rFonts w:ascii="Calibri" w:eastAsia="Times New Roman" w:hAnsi="Calibri" w:cs="Calibri"/>
-          <w:color w:val="201F1E"/>
-          <w:lang w:eastAsia="nl-NL"/>
-        </w:rPr>
-        <w:t xml:space="preserve"> de </w:t>
-      </w:r>
-      <w:proofErr w:type="spellStart"/>
-      <w:r>
-        <w:rPr>
-          <w:rFonts w:ascii="Calibri" w:eastAsia="Times New Roman" w:hAnsi="Calibri" w:cs="Calibri"/>
-          <w:color w:val="201F1E"/>
-          <w:lang w:eastAsia="nl-NL"/>
-        </w:rPr>
-        <w:t>wijziging</w:t>
-      </w:r>
-      <w:proofErr w:type="spellEnd"/>
-      <w:r>
-        <w:rPr>
-          <w:rFonts w:ascii="Calibri" w:eastAsia="Times New Roman" w:hAnsi="Calibri" w:cs="Calibri"/>
-          <w:color w:val="201F1E"/>
-          <w:lang w:eastAsia="nl-NL"/>
-        </w:rPr>
-        <w:t xml:space="preserve"> door </w:t>
-      </w:r>
-      <w:proofErr w:type="spellStart"/>
-      <w:r>
-        <w:rPr>
-          <w:rFonts w:ascii="Calibri" w:eastAsia="Times New Roman" w:hAnsi="Calibri" w:cs="Calibri"/>
-          <w:color w:val="201F1E"/>
-          <w:lang w:eastAsia="nl-NL"/>
-        </w:rPr>
-        <w:t>te</w:t>
-      </w:r>
-      <w:proofErr w:type="spellEnd"/>
-      <w:r>
-        <w:rPr>
-          <w:rFonts w:ascii="Calibri" w:eastAsia="Times New Roman" w:hAnsi="Calibri" w:cs="Calibri"/>
-          <w:color w:val="201F1E"/>
-          <w:lang w:eastAsia="nl-NL"/>
-        </w:rPr>
-        <w:t xml:space="preserve"> </w:t>
-      </w:r>
-      <w:proofErr w:type="spellStart"/>
-      <w:r>
-        <w:rPr>
-          <w:rFonts w:ascii="Calibri" w:eastAsia="Times New Roman" w:hAnsi="Calibri" w:cs="Calibri"/>
-          <w:color w:val="201F1E"/>
-          <w:lang w:eastAsia="nl-NL"/>
-        </w:rPr>
-        <w:t>voeren</w:t>
-      </w:r>
-      <w:proofErr w:type="spellEnd"/>
-      <w:r>
-        <w:rPr>
-          <w:rFonts w:ascii="Calibri" w:eastAsia="Times New Roman" w:hAnsi="Calibri" w:cs="Calibri"/>
-          <w:color w:val="201F1E"/>
-          <w:lang w:eastAsia="nl-NL"/>
-        </w:rPr>
-        <w:t xml:space="preserve">. </w:t>
+          <w:lang w:val="nl-NL" w:eastAsia="nl-NL"/>
+        </w:rPr>
+        <w:t xml:space="preserve">Dan: krijg ik een melding “Door een technische storing is het niet mogelijk de wijziging door te voeren. </w:t>
       </w:r>
       <w:proofErr w:type="spellStart"/>
       <w:r>
@@ -6614,59 +3921,38 @@
       </w:r>
       <w:bookmarkEnd w:id="13"/>
       <w:bookmarkEnd w:id="14"/>
-      <w:proofErr w:type="spellStart"/>
       <w:r>
         <w:rPr>
           <w:rFonts w:ascii="Calibri Light" w:eastAsia="Times New Roman" w:hAnsi="Calibri Light" w:cs="Times New Roman"/>
           <w:color w:val="2F5496"/>
           <w:sz w:val="26"/>
           <w:szCs w:val="26"/>
-        </w:rPr>
-        <w:t>Wijzigen</w:t>
-      </w:r>
-      <w:proofErr w:type="spellEnd"/>
+          <w:lang w:val="nl-NL"/>
+        </w:rPr>
+        <w:t>Wijzigen leverancier</w:t>
+      </w:r>
       <w:r>
         <w:rPr>
           <w:rFonts w:ascii="Calibri Light" w:eastAsia="Times New Roman" w:hAnsi="Calibri Light" w:cs="Times New Roman"/>
           <w:color w:val="2F5496"/>
           <w:sz w:val="26"/>
           <w:szCs w:val="26"/>
-        </w:rPr>
-        <w:t xml:space="preserve"> </w:t>
-      </w:r>
-      <w:proofErr w:type="spellStart"/>
-      <w:r>
+          <w:lang w:val="nl-NL"/>
+        </w:rPr>
+        <w:br/>
+      </w:r>
+    </w:p>
+    <w:p>
+      <w:pPr>
+        <w:keepNext/>
+        <w:keepLines/>
+        <w:spacing w:before="40" w:after="0"/>
+        <w:outlineLvl w:val="1"/>
         <w:rPr>
           <w:rFonts w:ascii="Calibri Light" w:eastAsia="Times New Roman" w:hAnsi="Calibri Light" w:cs="Times New Roman"/>
           <w:color w:val="2F5496"/>
           <w:sz w:val="26"/>
           <w:szCs w:val="26"/>
-        </w:rPr>
-        <w:t>leverancier</w:t>
-      </w:r>
-      <w:proofErr w:type="spellEnd"/>
-      <w:r>
-        <w:rPr>
-          <w:rFonts w:ascii="Calibri Light" w:eastAsia="Times New Roman" w:hAnsi="Calibri Light" w:cs="Times New Roman"/>
-          <w:color w:val="2F5496"/>
-          <w:sz w:val="26"/>
-          <w:szCs w:val="26"/>
-          <w:lang w:val="nl-NL"/>
-        </w:rPr>
-        <w:br/>
-      </w:r>
-    </w:p>
-    <w:p>
-      <w:pPr>
-        <w:keepNext/>
-        <w:keepLines/>
-        <w:spacing w:before="40" w:after="0"/>
-        <w:outlineLvl w:val="1"/>
-        <w:rPr>
-          <w:rFonts w:ascii="Calibri Light" w:eastAsia="Times New Roman" w:hAnsi="Calibri Light" w:cs="Times New Roman"/>
-          <w:color w:val="2F5496"/>
-          <w:sz w:val="26"/>
-          <w:szCs w:val="26"/>
           <w:lang w:val="nl-NL"/>
         </w:rPr>
       </w:pPr>
@@ -6687,7 +3973,7 @@
         <w:rPr>
           <w:lang w:val="nl-NL"/>
         </w:rPr>
-        <w:t>Thomas Tadesse</w:t>
+        <w:t>F. Nimród Lobozár</w:t>
       </w:r>
       <w:r>
         <w:rPr>
@@ -6789,137 +4075,15 @@
         </w:rPr>
         <w:t xml:space="preserve">Gegeven: </w:t>
       </w:r>
-      <w:proofErr w:type="spellStart"/>
       <w:r>
         <w:rPr>
           <w:rFonts w:ascii="Calibri" w:eastAsia="Times New Roman" w:hAnsi="Calibri" w:cs="Calibri"/>
           <w:color w:val="201F1E"/>
           <w:sz w:val="28"/>
           <w:szCs w:val="28"/>
-          <w:lang w:eastAsia="nl-NL"/>
-        </w:rPr>
-        <w:t>ik</w:t>
-      </w:r>
-      <w:proofErr w:type="spellEnd"/>
-      <w:r>
-        <w:rPr>
-          <w:rFonts w:ascii="Calibri" w:eastAsia="Times New Roman" w:hAnsi="Calibri" w:cs="Calibri"/>
-          <w:color w:val="201F1E"/>
-          <w:sz w:val="28"/>
-          <w:szCs w:val="28"/>
-          <w:lang w:eastAsia="nl-NL"/>
-        </w:rPr>
-        <w:t xml:space="preserve"> ben met </w:t>
-      </w:r>
-      <w:proofErr w:type="spellStart"/>
-      <w:r>
-        <w:rPr>
-          <w:rFonts w:ascii="Calibri" w:eastAsia="Times New Roman" w:hAnsi="Calibri" w:cs="Calibri"/>
-          <w:color w:val="201F1E"/>
-          <w:sz w:val="28"/>
-          <w:szCs w:val="28"/>
-          <w:lang w:eastAsia="nl-NL"/>
-        </w:rPr>
-        <w:t>mijn</w:t>
-      </w:r>
-      <w:proofErr w:type="spellEnd"/>
-      <w:r>
-        <w:rPr>
-          <w:rFonts w:ascii="Calibri" w:eastAsia="Times New Roman" w:hAnsi="Calibri" w:cs="Calibri"/>
-          <w:color w:val="201F1E"/>
-          <w:sz w:val="28"/>
-          <w:szCs w:val="28"/>
-          <w:lang w:eastAsia="nl-NL"/>
-        </w:rPr>
-        <w:t xml:space="preserve"> </w:t>
-      </w:r>
-      <w:proofErr w:type="spellStart"/>
-      <w:r>
-        <w:rPr>
-          <w:rFonts w:ascii="Calibri" w:eastAsia="Times New Roman" w:hAnsi="Calibri" w:cs="Calibri"/>
-          <w:color w:val="201F1E"/>
-          <w:sz w:val="28"/>
-          <w:szCs w:val="28"/>
-          <w:lang w:eastAsia="nl-NL"/>
-        </w:rPr>
-        <w:t>accountgegevens</w:t>
-      </w:r>
-      <w:proofErr w:type="spellEnd"/>
-      <w:r>
-        <w:rPr>
-          <w:rFonts w:ascii="Calibri" w:eastAsia="Times New Roman" w:hAnsi="Calibri" w:cs="Calibri"/>
-          <w:color w:val="201F1E"/>
-          <w:sz w:val="28"/>
-          <w:szCs w:val="28"/>
-          <w:lang w:eastAsia="nl-NL"/>
-        </w:rPr>
-        <w:t xml:space="preserve"> </w:t>
-      </w:r>
-      <w:proofErr w:type="spellStart"/>
-      <w:r>
-        <w:rPr>
-          <w:rFonts w:ascii="Calibri" w:eastAsia="Times New Roman" w:hAnsi="Calibri" w:cs="Calibri"/>
-          <w:color w:val="201F1E"/>
-          <w:sz w:val="28"/>
-          <w:szCs w:val="28"/>
-          <w:lang w:eastAsia="nl-NL"/>
-        </w:rPr>
-        <w:t>ingelogd</w:t>
-      </w:r>
-      <w:proofErr w:type="spellEnd"/>
-      <w:r>
-        <w:rPr>
-          <w:rFonts w:ascii="Calibri" w:eastAsia="Times New Roman" w:hAnsi="Calibri" w:cs="Calibri"/>
-          <w:color w:val="201F1E"/>
-          <w:sz w:val="28"/>
-          <w:szCs w:val="28"/>
-          <w:lang w:eastAsia="nl-NL"/>
-        </w:rPr>
-        <w:t xml:space="preserve"> in de </w:t>
-      </w:r>
-      <w:proofErr w:type="spellStart"/>
-      <w:r>
-        <w:rPr>
-          <w:rFonts w:ascii="Calibri" w:eastAsia="Times New Roman" w:hAnsi="Calibri" w:cs="Calibri"/>
-          <w:color w:val="201F1E"/>
-          <w:sz w:val="28"/>
-          <w:szCs w:val="28"/>
-          <w:lang w:eastAsia="nl-NL"/>
-        </w:rPr>
-        <w:t>webapplicatie</w:t>
-      </w:r>
-      <w:proofErr w:type="spellEnd"/>
-      <w:r>
-        <w:rPr>
-          <w:rFonts w:ascii="Calibri" w:eastAsia="Times New Roman" w:hAnsi="Calibri" w:cs="Calibri"/>
-          <w:color w:val="201F1E"/>
-          <w:sz w:val="28"/>
-          <w:szCs w:val="28"/>
-          <w:lang w:eastAsia="nl-NL"/>
-        </w:rPr>
-        <w:t xml:space="preserve"> van het </w:t>
-      </w:r>
-      <w:proofErr w:type="spellStart"/>
-      <w:r>
-        <w:rPr>
-          <w:rFonts w:ascii="Calibri" w:eastAsia="Times New Roman" w:hAnsi="Calibri" w:cs="Calibri"/>
-          <w:color w:val="201F1E"/>
-          <w:sz w:val="28"/>
-          <w:szCs w:val="28"/>
-          <w:lang w:eastAsia="nl-NL"/>
-        </w:rPr>
-        <w:t>bedrijf</w:t>
-      </w:r>
-      <w:proofErr w:type="spellEnd"/>
-      <w:r>
-        <w:rPr>
-          <w:rFonts w:ascii="Calibri" w:eastAsia="Times New Roman" w:hAnsi="Calibri" w:cs="Calibri"/>
-          <w:color w:val="201F1E"/>
-          <w:sz w:val="28"/>
-          <w:szCs w:val="28"/>
-          <w:lang w:eastAsia="nl-NL"/>
-        </w:rPr>
-        <w:t xml:space="preserve"> Jamin</w:t>
+          <w:lang w:val="nl-NL" w:eastAsia="nl-NL"/>
+        </w:rPr>
+        <w:t>ik ben met mijn accountgegevens ingelogd in de webapplicatie van het bedrijf Jamin</w:t>
       </w:r>
     </w:p>
     <w:p>
@@ -7348,137 +4512,15 @@
         </w:rPr>
         <w:t xml:space="preserve">Gegeven: </w:t>
       </w:r>
-      <w:proofErr w:type="spellStart"/>
       <w:r>
         <w:rPr>
           <w:rFonts w:ascii="Calibri" w:eastAsia="Times New Roman" w:hAnsi="Calibri" w:cs="Calibri"/>
           <w:color w:val="201F1E"/>
           <w:sz w:val="28"/>
           <w:szCs w:val="28"/>
-          <w:lang w:eastAsia="nl-NL"/>
-        </w:rPr>
-        <w:t>ik</w:t>
-      </w:r>
-      <w:proofErr w:type="spellEnd"/>
-      <w:r>
-        <w:rPr>
-          <w:rFonts w:ascii="Calibri" w:eastAsia="Times New Roman" w:hAnsi="Calibri" w:cs="Calibri"/>
-          <w:color w:val="201F1E"/>
-          <w:sz w:val="28"/>
-          <w:szCs w:val="28"/>
-          <w:lang w:eastAsia="nl-NL"/>
-        </w:rPr>
-        <w:t xml:space="preserve"> ben met </w:t>
-      </w:r>
-      <w:proofErr w:type="spellStart"/>
-      <w:r>
-        <w:rPr>
-          <w:rFonts w:ascii="Calibri" w:eastAsia="Times New Roman" w:hAnsi="Calibri" w:cs="Calibri"/>
-          <w:color w:val="201F1E"/>
-          <w:sz w:val="28"/>
-          <w:szCs w:val="28"/>
-          <w:lang w:eastAsia="nl-NL"/>
-        </w:rPr>
-        <w:t>mijn</w:t>
-      </w:r>
-      <w:proofErr w:type="spellEnd"/>
-      <w:r>
-        <w:rPr>
-          <w:rFonts w:ascii="Calibri" w:eastAsia="Times New Roman" w:hAnsi="Calibri" w:cs="Calibri"/>
-          <w:color w:val="201F1E"/>
-          <w:sz w:val="28"/>
-          <w:szCs w:val="28"/>
-          <w:lang w:eastAsia="nl-NL"/>
-        </w:rPr>
-        <w:t xml:space="preserve"> </w:t>
-      </w:r>
-      <w:proofErr w:type="spellStart"/>
-      <w:r>
-        <w:rPr>
-          <w:rFonts w:ascii="Calibri" w:eastAsia="Times New Roman" w:hAnsi="Calibri" w:cs="Calibri"/>
-          <w:color w:val="201F1E"/>
-          <w:sz w:val="28"/>
-          <w:szCs w:val="28"/>
-          <w:lang w:eastAsia="nl-NL"/>
-        </w:rPr>
-        <w:t>accountgegevens</w:t>
-      </w:r>
-      <w:proofErr w:type="spellEnd"/>
-      <w:r>
-        <w:rPr>
-          <w:rFonts w:ascii="Calibri" w:eastAsia="Times New Roman" w:hAnsi="Calibri" w:cs="Calibri"/>
-          <w:color w:val="201F1E"/>
-          <w:sz w:val="28"/>
-          <w:szCs w:val="28"/>
-          <w:lang w:eastAsia="nl-NL"/>
-        </w:rPr>
-        <w:t xml:space="preserve"> </w:t>
-      </w:r>
-      <w:proofErr w:type="spellStart"/>
-      <w:r>
-        <w:rPr>
-          <w:rFonts w:ascii="Calibri" w:eastAsia="Times New Roman" w:hAnsi="Calibri" w:cs="Calibri"/>
-          <w:color w:val="201F1E"/>
-          <w:sz w:val="28"/>
-          <w:szCs w:val="28"/>
-          <w:lang w:eastAsia="nl-NL"/>
-        </w:rPr>
-        <w:t>ingelogd</w:t>
-      </w:r>
-      <w:proofErr w:type="spellEnd"/>
-      <w:r>
-        <w:rPr>
-          <w:rFonts w:ascii="Calibri" w:eastAsia="Times New Roman" w:hAnsi="Calibri" w:cs="Calibri"/>
-          <w:color w:val="201F1E"/>
-          <w:sz w:val="28"/>
-          <w:szCs w:val="28"/>
-          <w:lang w:eastAsia="nl-NL"/>
-        </w:rPr>
-        <w:t xml:space="preserve"> in de </w:t>
-      </w:r>
-      <w:proofErr w:type="spellStart"/>
-      <w:r>
-        <w:rPr>
-          <w:rFonts w:ascii="Calibri" w:eastAsia="Times New Roman" w:hAnsi="Calibri" w:cs="Calibri"/>
-          <w:color w:val="201F1E"/>
-          <w:sz w:val="28"/>
-          <w:szCs w:val="28"/>
-          <w:lang w:eastAsia="nl-NL"/>
-        </w:rPr>
-        <w:t>webapplicatie</w:t>
-      </w:r>
-      <w:proofErr w:type="spellEnd"/>
-      <w:r>
-        <w:rPr>
-          <w:rFonts w:ascii="Calibri" w:eastAsia="Times New Roman" w:hAnsi="Calibri" w:cs="Calibri"/>
-          <w:color w:val="201F1E"/>
-          <w:sz w:val="28"/>
-          <w:szCs w:val="28"/>
-          <w:lang w:eastAsia="nl-NL"/>
-        </w:rPr>
-        <w:t xml:space="preserve"> van het </w:t>
-      </w:r>
-      <w:proofErr w:type="spellStart"/>
-      <w:r>
-        <w:rPr>
-          <w:rFonts w:ascii="Calibri" w:eastAsia="Times New Roman" w:hAnsi="Calibri" w:cs="Calibri"/>
-          <w:color w:val="201F1E"/>
-          <w:sz w:val="28"/>
-          <w:szCs w:val="28"/>
-          <w:lang w:eastAsia="nl-NL"/>
-        </w:rPr>
-        <w:t>bedrijf</w:t>
-      </w:r>
-      <w:proofErr w:type="spellEnd"/>
-      <w:r>
-        <w:rPr>
-          <w:rFonts w:ascii="Calibri" w:eastAsia="Times New Roman" w:hAnsi="Calibri" w:cs="Calibri"/>
-          <w:color w:val="201F1E"/>
-          <w:sz w:val="28"/>
-          <w:szCs w:val="28"/>
-          <w:lang w:eastAsia="nl-NL"/>
-        </w:rPr>
-        <w:t xml:space="preserve"> Jamin</w:t>
+          <w:lang w:val="nl-NL" w:eastAsia="nl-NL"/>
+        </w:rPr>
+        <w:t>ik ben met mijn accountgegevens ingelogd in de webapplicatie van het bedrijf Jamin</w:t>
       </w:r>
     </w:p>
     <w:p>
@@ -7506,25 +4548,7 @@
           <w:szCs w:val="28"/>
           <w:lang w:val="nl-NL"/>
         </w:rPr>
-        <w:t>de ingevoerde wijzigingen zijn</w:t>
-      </w:r>
-      <w:r>
-        <w:rPr>
-          <w:rFonts w:ascii="OpenDyslexic" w:eastAsia="Calibri" w:hAnsi="OpenDyslexic" w:cs="Times New Roman"/>
-          <w:sz w:val="28"/>
-          <w:szCs w:val="28"/>
-          <w:lang w:val="nl-NL"/>
-        </w:rPr>
-        <w:t xml:space="preserve"> niet</w:t>
-      </w:r>
-      <w:r>
-        <w:rPr>
-          <w:rFonts w:ascii="OpenDyslexic" w:eastAsia="Calibri" w:hAnsi="OpenDyslexic" w:cs="Times New Roman"/>
-          <w:sz w:val="28"/>
-          <w:szCs w:val="28"/>
-          <w:lang w:val="nl-NL"/>
-        </w:rPr>
-        <w:t xml:space="preserve"> opgeslagen</w:t>
+        <w:t>de ingevoerde wijzigingen zijn niet opgeslagen</w:t>
       </w:r>
     </w:p>
     <w:p>
@@ -7844,7 +4868,7 @@
         <w:rPr>
           <w:lang w:val="nl-NL"/>
         </w:rPr>
-        <w:t>Thomas Tadesse</w:t>
+        <w:t>F. Nimród Lobozár</w:t>
       </w:r>
       <w:r>
         <w:rPr>
@@ -10028,6 +7052,7 @@
   <w:style w:type="character" w:default="1" w:styleId="DefaultParagraphFont">
     <w:name w:val="Default Paragraph Font"/>
     <w:uiPriority w:val="1"/>
+    <w:semiHidden/>
     <w:unhideWhenUsed/>
   </w:style>
   <w:style w:type="table" w:default="1" w:styleId="TableNormal">

</xml_diff>